<commit_message>
Update for single-PC version (without CAN connector)
</commit_message>
<xml_diff>
--- a/Documents/UserManual.docx
+++ b/Documents/UserManual.docx
@@ -55,73 +55,43 @@
           <w:sz w:val="24"/>
           <w:szCs w:val="24"/>
         </w:rPr>
-        <w:t>Linux based PC (Ubuntu is recommended)</w:t>
-      </w:r>
-    </w:p>
-    <w:p>
-      <w:pPr>
-        <w:pStyle w:val="a4"/>
-        <w:widowControl/>
-        <w:numPr>
-          <w:ilvl w:val="0"/>
-          <w:numId w:val="1"/>
-        </w:numPr>
-        <w:wordWrap/>
-        <w:autoSpaceDE/>
-        <w:autoSpaceDN/>
-        <w:spacing w:after="0" w:line="240" w:lineRule="auto"/>
-        <w:ind w:leftChars="0"/>
-        <w:rPr>
-          <w:rFonts w:ascii="Arial" w:eastAsia="굴림" w:hAnsi="Arial" w:cs="Arial"/>
-          <w:kern w:val="0"/>
-          <w:sz w:val="24"/>
-          <w:szCs w:val="24"/>
-        </w:rPr>
-      </w:pPr>
-      <w:r>
-        <w:rPr>
-          <w:rFonts w:ascii="Arial" w:eastAsia="굴림" w:hAnsi="Arial" w:cs="Arial" w:hint="eastAsia"/>
-          <w:kern w:val="0"/>
-          <w:sz w:val="24"/>
-          <w:szCs w:val="24"/>
-        </w:rPr>
-        <w:t>USB-CAN adaptor (</w:t>
-      </w:r>
-      <w:r>
-        <w:rPr>
-          <w:rFonts w:ascii="Arial" w:eastAsia="굴림" w:hAnsi="Arial" w:cs="Arial"/>
-          <w:kern w:val="0"/>
-          <w:sz w:val="24"/>
-          <w:szCs w:val="24"/>
-        </w:rPr>
-        <w:t xml:space="preserve">PCAN-USB </w:t>
-      </w:r>
-      <w:r>
-        <w:rPr>
-          <w:rFonts w:ascii="Arial" w:eastAsia="굴림" w:hAnsi="Arial" w:cs="Arial" w:hint="eastAsia"/>
-          <w:kern w:val="0"/>
-          <w:sz w:val="24"/>
-          <w:szCs w:val="24"/>
-        </w:rPr>
-        <w:t xml:space="preserve">of </w:t>
-      </w:r>
-      <w:r>
-        <w:rPr>
-          <w:rFonts w:ascii="Arial" w:eastAsia="굴림" w:hAnsi="Arial" w:cs="Arial"/>
-          <w:kern w:val="0"/>
-          <w:sz w:val="24"/>
-          <w:szCs w:val="24"/>
-        </w:rPr>
-        <w:t>PEAK-System): this device is used to communicate between the simulator and the veh</w:t>
-      </w:r>
-      <w:r>
-        <w:rPr>
-          <w:rFonts w:ascii="Arial" w:eastAsia="굴림" w:hAnsi="Arial" w:cs="Arial"/>
-          <w:kern w:val="0"/>
-          <w:sz w:val="24"/>
-          <w:szCs w:val="24"/>
-        </w:rPr>
-        <w:t>icle dynamics simulator, TORCS.</w:t>
+        <w:t xml:space="preserve">Linux based PC (Ubuntu </w:t>
+      </w:r>
+      <w:r>
+        <w:rPr>
+          <w:rFonts w:ascii="Arial" w:eastAsia="굴림" w:hAnsi="Arial" w:cs="Arial" w:hint="eastAsia"/>
+          <w:kern w:val="0"/>
+          <w:sz w:val="24"/>
+          <w:szCs w:val="24"/>
+        </w:rPr>
+        <w:t xml:space="preserve">16.04 </w:t>
+      </w:r>
+      <w:r>
+        <w:rPr>
+          <w:rFonts w:ascii="Arial" w:eastAsia="굴림" w:hAnsi="Arial" w:cs="Arial"/>
+          <w:kern w:val="0"/>
+          <w:sz w:val="24"/>
+          <w:szCs w:val="24"/>
+        </w:rPr>
+        <w:t xml:space="preserve">is </w:t>
+      </w:r>
+      <w:r>
+        <w:rPr>
+          <w:rFonts w:ascii="Arial" w:eastAsia="굴림" w:hAnsi="Arial" w:cs="Arial" w:hint="eastAsia"/>
+          <w:kern w:val="0"/>
+          <w:sz w:val="24"/>
+          <w:szCs w:val="24"/>
+        </w:rPr>
+        <w:t>tested</w:t>
+      </w:r>
+      <w:r>
+        <w:rPr>
+          <w:rFonts w:ascii="Arial" w:eastAsia="굴림" w:hAnsi="Arial" w:cs="Arial"/>
+          <w:kern w:val="0"/>
+          <w:sz w:val="24"/>
+          <w:szCs w:val="24"/>
+        </w:rPr>
+        <w:t>)</w:t>
       </w:r>
     </w:p>
     <w:p>
@@ -190,40 +160,51 @@
       </w:pPr>
       <w:r>
         <w:rPr>
-          <w:rFonts w:ascii="Arial" w:eastAsia="굴림" w:hAnsi="Arial" w:cs="Arial"/>
-          <w:kern w:val="0"/>
-          <w:sz w:val="24"/>
-          <w:szCs w:val="24"/>
-        </w:rPr>
-        <w:t xml:space="preserve">Install </w:t>
-      </w:r>
-      <w:r>
-        <w:rPr>
-          <w:rFonts w:ascii="Arial" w:hAnsi="Arial" w:cs="Arial"/>
-          <w:color w:val="000000"/>
-          <w:sz w:val="24"/>
-          <w:szCs w:val="24"/>
-          <w:shd w:val="clear" w:color="auto" w:fill="FFFFFF"/>
-        </w:rPr>
-        <w:t>PCAN-Basic API (Linux)</w:t>
-      </w:r>
-      <w:r>
-        <w:rPr>
-          <w:rFonts w:ascii="Arial" w:eastAsia="굴림" w:hAnsi="Arial" w:cs="Arial" w:hint="eastAsia"/>
-          <w:kern w:val="0"/>
-          <w:sz w:val="24"/>
-          <w:szCs w:val="24"/>
-        </w:rPr>
-        <w:t xml:space="preserve"> after downloading at</w:t>
-      </w:r>
-      <w:r>
-        <w:rPr>
-          <w:rFonts w:ascii="Arial" w:eastAsia="굴림" w:hAnsi="Arial" w:cs="Arial"/>
-          <w:kern w:val="0"/>
-          <w:sz w:val="24"/>
-          <w:szCs w:val="24"/>
-        </w:rPr>
-        <w:t xml:space="preserve"> </w:t>
+          <w:rStyle w:val="a5"/>
+          <w:rFonts w:ascii="Arial" w:eastAsia="굴림" w:hAnsi="Arial" w:cs="Arial" w:hint="eastAsia"/>
+          <w:color w:val="auto"/>
+          <w:kern w:val="0"/>
+          <w:sz w:val="24"/>
+          <w:szCs w:val="24"/>
+          <w:u w:val="none"/>
+        </w:rPr>
+        <w:t>Download and i</w:t>
+      </w:r>
+      <w:r>
+        <w:rPr>
+          <w:rStyle w:val="a5"/>
+          <w:rFonts w:ascii="Arial" w:eastAsia="굴림" w:hAnsi="Arial" w:cs="Arial" w:hint="eastAsia"/>
+          <w:color w:val="auto"/>
+          <w:kern w:val="0"/>
+          <w:sz w:val="24"/>
+          <w:szCs w:val="24"/>
+          <w:u w:val="none"/>
+        </w:rPr>
+        <w:t xml:space="preserve">nstall the vehicle dynamics simulator, TORCS, which is </w:t>
+      </w:r>
+      <w:r>
+        <w:rPr>
+          <w:rStyle w:val="a5"/>
+          <w:rFonts w:ascii="Arial" w:eastAsia="굴림" w:hAnsi="Arial" w:cs="Arial" w:hint="eastAsia"/>
+          <w:color w:val="auto"/>
+          <w:kern w:val="0"/>
+          <w:sz w:val="24"/>
+          <w:szCs w:val="24"/>
+          <w:u w:val="none"/>
+        </w:rPr>
+        <w:t>torcs.tar.gz file</w:t>
+      </w:r>
+      <w:r>
+        <w:rPr>
+          <w:rStyle w:val="a5"/>
+          <w:rFonts w:ascii="Arial" w:eastAsia="굴림" w:hAnsi="Arial" w:cs="Arial" w:hint="eastAsia"/>
+          <w:color w:val="auto"/>
+          <w:kern w:val="0"/>
+          <w:sz w:val="24"/>
+          <w:szCs w:val="24"/>
+          <w:u w:val="none"/>
+        </w:rPr>
+        <w:t xml:space="preserve"> (</w:t>
       </w:r>
       <w:hyperlink r:id="rId7" w:history="1">
         <w:r>
@@ -234,9 +215,1111 @@
             <w:sz w:val="24"/>
             <w:szCs w:val="24"/>
           </w:rPr>
-          <w:t>http://www.peak-system.com/Software-APIs.305.0.html?&amp;L=1</w:t>
+          <w:t>http://gofile.me/26V6U/iITfOsohZ</w:t>
         </w:r>
       </w:hyperlink>
+      <w:r>
+        <w:rPr>
+          <w:rStyle w:val="a5"/>
+          <w:rFonts w:ascii="Arial" w:eastAsia="굴림" w:hAnsi="Arial" w:cs="Arial" w:hint="eastAsia"/>
+          <w:color w:val="auto"/>
+          <w:kern w:val="0"/>
+          <w:sz w:val="24"/>
+          <w:szCs w:val="24"/>
+          <w:u w:val="none"/>
+        </w:rPr>
+        <w:t>)</w:t>
+      </w:r>
+      <w:r>
+        <w:rPr>
+          <w:rStyle w:val="a5"/>
+          <w:rFonts w:ascii="Arial" w:eastAsia="굴림" w:hAnsi="Arial" w:cs="Arial" w:hint="eastAsia"/>
+          <w:color w:val="auto"/>
+          <w:kern w:val="0"/>
+          <w:sz w:val="24"/>
+          <w:szCs w:val="24"/>
+          <w:u w:val="none"/>
+        </w:rPr>
+        <w:t>.</w:t>
+      </w:r>
+    </w:p>
+    <w:p>
+      <w:pPr>
+        <w:pStyle w:val="a4"/>
+        <w:widowControl/>
+        <w:numPr>
+          <w:ilvl w:val="1"/>
+          <w:numId w:val="2"/>
+        </w:numPr>
+        <w:wordWrap/>
+        <w:autoSpaceDE/>
+        <w:autoSpaceDN/>
+        <w:spacing w:after="0" w:line="240" w:lineRule="auto"/>
+        <w:ind w:leftChars="0"/>
+        <w:rPr>
+          <w:rStyle w:val="a5"/>
+          <w:rFonts w:ascii="Arial" w:eastAsia="굴림" w:hAnsi="Arial" w:cs="Arial"/>
+          <w:color w:val="auto"/>
+          <w:kern w:val="0"/>
+          <w:sz w:val="24"/>
+          <w:szCs w:val="24"/>
+          <w:u w:val="none"/>
+        </w:rPr>
+      </w:pPr>
+      <w:r>
+        <w:rPr>
+          <w:rStyle w:val="a5"/>
+          <w:rFonts w:ascii="Arial" w:eastAsia="굴림" w:hAnsi="Arial" w:cs="Arial" w:hint="eastAsia"/>
+          <w:color w:val="auto"/>
+          <w:kern w:val="0"/>
+          <w:sz w:val="24"/>
+          <w:szCs w:val="24"/>
+          <w:u w:val="none"/>
+        </w:rPr>
+        <w:t xml:space="preserve">Install following packages: </w:t>
+      </w:r>
+      <w:r>
+        <w:rPr>
+          <w:rStyle w:val="a5"/>
+          <w:rFonts w:ascii="Arial" w:eastAsia="굴림" w:hAnsi="Arial" w:cs="Arial"/>
+          <w:color w:val="auto"/>
+          <w:kern w:val="0"/>
+          <w:sz w:val="24"/>
+          <w:szCs w:val="24"/>
+          <w:u w:val="none"/>
+        </w:rPr>
+        <w:t>freeglut3-dev</w:t>
+      </w:r>
+      <w:r>
+        <w:rPr>
+          <w:rStyle w:val="a5"/>
+          <w:rFonts w:ascii="Arial" w:eastAsia="굴림" w:hAnsi="Arial" w:cs="Arial" w:hint="eastAsia"/>
+          <w:color w:val="auto"/>
+          <w:kern w:val="0"/>
+          <w:sz w:val="24"/>
+          <w:szCs w:val="24"/>
+          <w:u w:val="none"/>
+        </w:rPr>
+        <w:t xml:space="preserve">, </w:t>
+      </w:r>
+      <w:proofErr w:type="spellStart"/>
+      <w:r>
+        <w:rPr>
+          <w:rStyle w:val="a5"/>
+          <w:rFonts w:ascii="Arial" w:eastAsia="굴림" w:hAnsi="Arial" w:cs="Arial"/>
+          <w:color w:val="auto"/>
+          <w:kern w:val="0"/>
+          <w:sz w:val="24"/>
+          <w:szCs w:val="24"/>
+          <w:u w:val="none"/>
+        </w:rPr>
+        <w:t>libplib</w:t>
+      </w:r>
+      <w:proofErr w:type="spellEnd"/>
+      <w:r>
+        <w:rPr>
+          <w:rStyle w:val="a5"/>
+          <w:rFonts w:ascii="Arial" w:eastAsia="굴림" w:hAnsi="Arial" w:cs="Arial"/>
+          <w:color w:val="auto"/>
+          <w:kern w:val="0"/>
+          <w:sz w:val="24"/>
+          <w:szCs w:val="24"/>
+          <w:u w:val="none"/>
+        </w:rPr>
+        <w:t>-dev</w:t>
+      </w:r>
+      <w:r>
+        <w:rPr>
+          <w:rStyle w:val="a5"/>
+          <w:rFonts w:ascii="Arial" w:eastAsia="굴림" w:hAnsi="Arial" w:cs="Arial" w:hint="eastAsia"/>
+          <w:color w:val="auto"/>
+          <w:kern w:val="0"/>
+          <w:sz w:val="24"/>
+          <w:szCs w:val="24"/>
+          <w:u w:val="none"/>
+        </w:rPr>
+        <w:t xml:space="preserve">, </w:t>
+      </w:r>
+      <w:proofErr w:type="spellStart"/>
+      <w:r>
+        <w:rPr>
+          <w:rStyle w:val="a5"/>
+          <w:rFonts w:ascii="Arial" w:eastAsia="굴림" w:hAnsi="Arial" w:cs="Arial"/>
+          <w:color w:val="auto"/>
+          <w:kern w:val="0"/>
+          <w:sz w:val="24"/>
+          <w:szCs w:val="24"/>
+          <w:u w:val="none"/>
+        </w:rPr>
+        <w:t>libopenal</w:t>
+      </w:r>
+      <w:proofErr w:type="spellEnd"/>
+      <w:r>
+        <w:rPr>
+          <w:rStyle w:val="a5"/>
+          <w:rFonts w:ascii="Arial" w:eastAsia="굴림" w:hAnsi="Arial" w:cs="Arial"/>
+          <w:color w:val="auto"/>
+          <w:kern w:val="0"/>
+          <w:sz w:val="24"/>
+          <w:szCs w:val="24"/>
+          <w:u w:val="none"/>
+        </w:rPr>
+        <w:t>-dev</w:t>
+      </w:r>
+      <w:r>
+        <w:rPr>
+          <w:rStyle w:val="a5"/>
+          <w:rFonts w:ascii="Arial" w:eastAsia="굴림" w:hAnsi="Arial" w:cs="Arial" w:hint="eastAsia"/>
+          <w:color w:val="auto"/>
+          <w:kern w:val="0"/>
+          <w:sz w:val="24"/>
+          <w:szCs w:val="24"/>
+          <w:u w:val="none"/>
+        </w:rPr>
+        <w:t xml:space="preserve">, </w:t>
+      </w:r>
+      <w:proofErr w:type="spellStart"/>
+      <w:r>
+        <w:rPr>
+          <w:rStyle w:val="a5"/>
+          <w:rFonts w:ascii="Arial" w:eastAsia="굴림" w:hAnsi="Arial" w:cs="Arial"/>
+          <w:color w:val="auto"/>
+          <w:kern w:val="0"/>
+          <w:sz w:val="24"/>
+          <w:szCs w:val="24"/>
+          <w:u w:val="none"/>
+        </w:rPr>
+        <w:t>libalut</w:t>
+      </w:r>
+      <w:proofErr w:type="spellEnd"/>
+      <w:r>
+        <w:rPr>
+          <w:rStyle w:val="a5"/>
+          <w:rFonts w:ascii="Arial" w:eastAsia="굴림" w:hAnsi="Arial" w:cs="Arial"/>
+          <w:color w:val="auto"/>
+          <w:kern w:val="0"/>
+          <w:sz w:val="24"/>
+          <w:szCs w:val="24"/>
+          <w:u w:val="none"/>
+        </w:rPr>
+        <w:t>-dev</w:t>
+      </w:r>
+      <w:r>
+        <w:rPr>
+          <w:rStyle w:val="a5"/>
+          <w:rFonts w:ascii="Arial" w:eastAsia="굴림" w:hAnsi="Arial" w:cs="Arial" w:hint="eastAsia"/>
+          <w:color w:val="auto"/>
+          <w:kern w:val="0"/>
+          <w:sz w:val="24"/>
+          <w:szCs w:val="24"/>
+          <w:u w:val="none"/>
+        </w:rPr>
+        <w:t xml:space="preserve">, </w:t>
+      </w:r>
+      <w:proofErr w:type="spellStart"/>
+      <w:r>
+        <w:rPr>
+          <w:rStyle w:val="a5"/>
+          <w:rFonts w:ascii="Arial" w:eastAsia="굴림" w:hAnsi="Arial" w:cs="Arial"/>
+          <w:color w:val="auto"/>
+          <w:kern w:val="0"/>
+          <w:sz w:val="24"/>
+          <w:szCs w:val="24"/>
+          <w:u w:val="none"/>
+        </w:rPr>
+        <w:t>libxi</w:t>
+      </w:r>
+      <w:proofErr w:type="spellEnd"/>
+      <w:r>
+        <w:rPr>
+          <w:rStyle w:val="a5"/>
+          <w:rFonts w:ascii="Arial" w:eastAsia="굴림" w:hAnsi="Arial" w:cs="Arial"/>
+          <w:color w:val="auto"/>
+          <w:kern w:val="0"/>
+          <w:sz w:val="24"/>
+          <w:szCs w:val="24"/>
+          <w:u w:val="none"/>
+        </w:rPr>
+        <w:t>-dev</w:t>
+      </w:r>
+      <w:r>
+        <w:rPr>
+          <w:rStyle w:val="a5"/>
+          <w:rFonts w:ascii="Arial" w:eastAsia="굴림" w:hAnsi="Arial" w:cs="Arial" w:hint="eastAsia"/>
+          <w:color w:val="auto"/>
+          <w:kern w:val="0"/>
+          <w:sz w:val="24"/>
+          <w:szCs w:val="24"/>
+          <w:u w:val="none"/>
+        </w:rPr>
+        <w:t xml:space="preserve">, </w:t>
+      </w:r>
+      <w:proofErr w:type="spellStart"/>
+      <w:r>
+        <w:rPr>
+          <w:rStyle w:val="a5"/>
+          <w:rFonts w:ascii="Arial" w:eastAsia="굴림" w:hAnsi="Arial" w:cs="Arial"/>
+          <w:color w:val="auto"/>
+          <w:kern w:val="0"/>
+          <w:sz w:val="24"/>
+          <w:szCs w:val="24"/>
+          <w:u w:val="none"/>
+        </w:rPr>
+        <w:t>libxmu</w:t>
+      </w:r>
+      <w:proofErr w:type="spellEnd"/>
+      <w:r>
+        <w:rPr>
+          <w:rStyle w:val="a5"/>
+          <w:rFonts w:ascii="Arial" w:eastAsia="굴림" w:hAnsi="Arial" w:cs="Arial"/>
+          <w:color w:val="auto"/>
+          <w:kern w:val="0"/>
+          <w:sz w:val="24"/>
+          <w:szCs w:val="24"/>
+          <w:u w:val="none"/>
+        </w:rPr>
+        <w:t>-dev</w:t>
+      </w:r>
+      <w:r>
+        <w:rPr>
+          <w:rStyle w:val="a5"/>
+          <w:rFonts w:ascii="Arial" w:eastAsia="굴림" w:hAnsi="Arial" w:cs="Arial" w:hint="eastAsia"/>
+          <w:color w:val="auto"/>
+          <w:kern w:val="0"/>
+          <w:sz w:val="24"/>
+          <w:szCs w:val="24"/>
+          <w:u w:val="none"/>
+        </w:rPr>
+        <w:t xml:space="preserve">, </w:t>
+      </w:r>
+      <w:proofErr w:type="spellStart"/>
+      <w:r>
+        <w:rPr>
+          <w:rStyle w:val="a5"/>
+          <w:rFonts w:ascii="Arial" w:eastAsia="굴림" w:hAnsi="Arial" w:cs="Arial"/>
+          <w:color w:val="auto"/>
+          <w:kern w:val="0"/>
+          <w:sz w:val="24"/>
+          <w:szCs w:val="24"/>
+          <w:u w:val="none"/>
+        </w:rPr>
+        <w:t>libxrender</w:t>
+      </w:r>
+      <w:proofErr w:type="spellEnd"/>
+      <w:r>
+        <w:rPr>
+          <w:rStyle w:val="a5"/>
+          <w:rFonts w:ascii="Arial" w:eastAsia="굴림" w:hAnsi="Arial" w:cs="Arial"/>
+          <w:color w:val="auto"/>
+          <w:kern w:val="0"/>
+          <w:sz w:val="24"/>
+          <w:szCs w:val="24"/>
+          <w:u w:val="none"/>
+        </w:rPr>
+        <w:t>-dev</w:t>
+      </w:r>
+      <w:r>
+        <w:rPr>
+          <w:rStyle w:val="a5"/>
+          <w:rFonts w:ascii="Arial" w:eastAsia="굴림" w:hAnsi="Arial" w:cs="Arial" w:hint="eastAsia"/>
+          <w:color w:val="auto"/>
+          <w:kern w:val="0"/>
+          <w:sz w:val="24"/>
+          <w:szCs w:val="24"/>
+          <w:u w:val="none"/>
+        </w:rPr>
+        <w:t xml:space="preserve">, </w:t>
+      </w:r>
+      <w:proofErr w:type="spellStart"/>
+      <w:r>
+        <w:rPr>
+          <w:rStyle w:val="a5"/>
+          <w:rFonts w:ascii="Arial" w:eastAsia="굴림" w:hAnsi="Arial" w:cs="Arial"/>
+          <w:color w:val="auto"/>
+          <w:kern w:val="0"/>
+          <w:sz w:val="24"/>
+          <w:szCs w:val="24"/>
+          <w:u w:val="none"/>
+        </w:rPr>
+        <w:t>libxrandr</w:t>
+      </w:r>
+      <w:proofErr w:type="spellEnd"/>
+      <w:r>
+        <w:rPr>
+          <w:rStyle w:val="a5"/>
+          <w:rFonts w:ascii="Arial" w:eastAsia="굴림" w:hAnsi="Arial" w:cs="Arial"/>
+          <w:color w:val="auto"/>
+          <w:kern w:val="0"/>
+          <w:sz w:val="24"/>
+          <w:szCs w:val="24"/>
+          <w:u w:val="none"/>
+        </w:rPr>
+        <w:t>-dev</w:t>
+      </w:r>
+      <w:r>
+        <w:rPr>
+          <w:rStyle w:val="a5"/>
+          <w:rFonts w:ascii="Arial" w:eastAsia="굴림" w:hAnsi="Arial" w:cs="Arial" w:hint="eastAsia"/>
+          <w:color w:val="auto"/>
+          <w:kern w:val="0"/>
+          <w:sz w:val="24"/>
+          <w:szCs w:val="24"/>
+          <w:u w:val="none"/>
+        </w:rPr>
+        <w:t xml:space="preserve">, </w:t>
+      </w:r>
+      <w:r>
+        <w:rPr>
+          <w:rStyle w:val="a5"/>
+          <w:rFonts w:ascii="Arial" w:eastAsia="굴림" w:hAnsi="Arial" w:cs="Arial"/>
+          <w:color w:val="auto"/>
+          <w:kern w:val="0"/>
+          <w:sz w:val="24"/>
+          <w:szCs w:val="24"/>
+          <w:u w:val="none"/>
+        </w:rPr>
+        <w:t>zlib1g-dev</w:t>
+      </w:r>
+      <w:r>
+        <w:rPr>
+          <w:rStyle w:val="a5"/>
+          <w:rFonts w:ascii="Arial" w:eastAsia="굴림" w:hAnsi="Arial" w:cs="Arial" w:hint="eastAsia"/>
+          <w:color w:val="auto"/>
+          <w:kern w:val="0"/>
+          <w:sz w:val="24"/>
+          <w:szCs w:val="24"/>
+          <w:u w:val="none"/>
+        </w:rPr>
+        <w:t xml:space="preserve">, </w:t>
+      </w:r>
+      <w:proofErr w:type="spellStart"/>
+      <w:r>
+        <w:rPr>
+          <w:rStyle w:val="a5"/>
+          <w:rFonts w:ascii="Arial" w:eastAsia="굴림" w:hAnsi="Arial" w:cs="Arial"/>
+          <w:color w:val="auto"/>
+          <w:kern w:val="0"/>
+          <w:sz w:val="24"/>
+          <w:szCs w:val="24"/>
+          <w:u w:val="none"/>
+        </w:rPr>
+        <w:t>libpng</w:t>
+      </w:r>
+      <w:proofErr w:type="spellEnd"/>
+      <w:r>
+        <w:rPr>
+          <w:rStyle w:val="a5"/>
+          <w:rFonts w:ascii="Arial" w:eastAsia="굴림" w:hAnsi="Arial" w:cs="Arial"/>
+          <w:color w:val="auto"/>
+          <w:kern w:val="0"/>
+          <w:sz w:val="24"/>
+          <w:szCs w:val="24"/>
+          <w:u w:val="none"/>
+        </w:rPr>
+        <w:t>-dev</w:t>
+      </w:r>
+      <w:r>
+        <w:rPr>
+          <w:rStyle w:val="a5"/>
+          <w:rFonts w:ascii="Arial" w:eastAsia="굴림" w:hAnsi="Arial" w:cs="Arial" w:hint="eastAsia"/>
+          <w:color w:val="auto"/>
+          <w:kern w:val="0"/>
+          <w:sz w:val="24"/>
+          <w:szCs w:val="24"/>
+          <w:u w:val="none"/>
+        </w:rPr>
+        <w:t xml:space="preserve"> (use </w:t>
+      </w:r>
+      <w:r>
+        <w:rPr>
+          <w:rStyle w:val="a5"/>
+          <w:rFonts w:ascii="Arial" w:eastAsia="굴림" w:hAnsi="Arial" w:cs="Arial"/>
+          <w:color w:val="auto"/>
+          <w:kern w:val="0"/>
+          <w:sz w:val="24"/>
+          <w:szCs w:val="24"/>
+          <w:u w:val="none"/>
+        </w:rPr>
+        <w:t>‘</w:t>
+      </w:r>
+      <w:proofErr w:type="spellStart"/>
+      <w:r>
+        <w:rPr>
+          <w:rStyle w:val="a5"/>
+          <w:rFonts w:ascii="Arial" w:eastAsia="굴림" w:hAnsi="Arial" w:cs="Arial" w:hint="eastAsia"/>
+          <w:color w:val="auto"/>
+          <w:kern w:val="0"/>
+          <w:sz w:val="24"/>
+          <w:szCs w:val="24"/>
+          <w:u w:val="none"/>
+        </w:rPr>
+        <w:t>sudo</w:t>
+      </w:r>
+      <w:proofErr w:type="spellEnd"/>
+      <w:r>
+        <w:rPr>
+          <w:rStyle w:val="a5"/>
+          <w:rFonts w:ascii="Arial" w:eastAsia="굴림" w:hAnsi="Arial" w:cs="Arial" w:hint="eastAsia"/>
+          <w:color w:val="auto"/>
+          <w:kern w:val="0"/>
+          <w:sz w:val="24"/>
+          <w:szCs w:val="24"/>
+          <w:u w:val="none"/>
+        </w:rPr>
+        <w:t xml:space="preserve"> apt-get install [</w:t>
+      </w:r>
+      <w:proofErr w:type="spellStart"/>
+      <w:r>
+        <w:rPr>
+          <w:rStyle w:val="a5"/>
+          <w:rFonts w:ascii="Arial" w:eastAsia="굴림" w:hAnsi="Arial" w:cs="Arial" w:hint="eastAsia"/>
+          <w:color w:val="auto"/>
+          <w:kern w:val="0"/>
+          <w:sz w:val="24"/>
+          <w:szCs w:val="24"/>
+          <w:u w:val="none"/>
+        </w:rPr>
+        <w:t>package_name</w:t>
+      </w:r>
+      <w:proofErr w:type="spellEnd"/>
+      <w:r>
+        <w:rPr>
+          <w:rStyle w:val="a5"/>
+          <w:rFonts w:ascii="Arial" w:eastAsia="굴림" w:hAnsi="Arial" w:cs="Arial" w:hint="eastAsia"/>
+          <w:color w:val="auto"/>
+          <w:kern w:val="0"/>
+          <w:sz w:val="24"/>
+          <w:szCs w:val="24"/>
+          <w:u w:val="none"/>
+        </w:rPr>
+        <w:t>]</w:t>
+      </w:r>
+      <w:r>
+        <w:rPr>
+          <w:rStyle w:val="a5"/>
+          <w:rFonts w:ascii="Arial" w:eastAsia="굴림" w:hAnsi="Arial" w:cs="Arial"/>
+          <w:color w:val="auto"/>
+          <w:kern w:val="0"/>
+          <w:sz w:val="24"/>
+          <w:szCs w:val="24"/>
+          <w:u w:val="none"/>
+        </w:rPr>
+        <w:t>’</w:t>
+      </w:r>
+      <w:r>
+        <w:rPr>
+          <w:rStyle w:val="a5"/>
+          <w:rFonts w:ascii="Arial" w:eastAsia="굴림" w:hAnsi="Arial" w:cs="Arial" w:hint="eastAsia"/>
+          <w:color w:val="auto"/>
+          <w:kern w:val="0"/>
+          <w:sz w:val="24"/>
+          <w:szCs w:val="24"/>
+          <w:u w:val="none"/>
+        </w:rPr>
+        <w:t xml:space="preserve"> command).</w:t>
+      </w:r>
+    </w:p>
+    <w:p>
+      <w:pPr>
+        <w:pStyle w:val="a4"/>
+        <w:widowControl/>
+        <w:numPr>
+          <w:ilvl w:val="1"/>
+          <w:numId w:val="2"/>
+        </w:numPr>
+        <w:wordWrap/>
+        <w:autoSpaceDE/>
+        <w:autoSpaceDN/>
+        <w:spacing w:after="0" w:line="240" w:lineRule="auto"/>
+        <w:ind w:leftChars="0"/>
+        <w:rPr>
+          <w:rStyle w:val="a5"/>
+          <w:rFonts w:ascii="Arial" w:eastAsia="굴림" w:hAnsi="Arial" w:cs="Arial"/>
+          <w:color w:val="auto"/>
+          <w:kern w:val="0"/>
+          <w:sz w:val="24"/>
+          <w:szCs w:val="24"/>
+          <w:u w:val="none"/>
+        </w:rPr>
+      </w:pPr>
+      <w:r>
+        <w:rPr>
+          <w:rStyle w:val="a5"/>
+          <w:rFonts w:ascii="Arial" w:eastAsia="굴림" w:hAnsi="Arial" w:cs="Arial" w:hint="eastAsia"/>
+          <w:color w:val="auto"/>
+          <w:kern w:val="0"/>
+          <w:sz w:val="24"/>
+          <w:szCs w:val="24"/>
+          <w:u w:val="none"/>
+        </w:rPr>
+        <w:t xml:space="preserve">Extract </w:t>
+      </w:r>
+      <w:r>
+        <w:rPr>
+          <w:rStyle w:val="a5"/>
+          <w:rFonts w:ascii="Arial" w:eastAsia="굴림" w:hAnsi="Arial" w:cs="Arial"/>
+          <w:color w:val="auto"/>
+          <w:kern w:val="0"/>
+          <w:sz w:val="24"/>
+          <w:szCs w:val="24"/>
+          <w:u w:val="none"/>
+        </w:rPr>
+        <w:t>‘</w:t>
+      </w:r>
+      <w:r>
+        <w:rPr>
+          <w:rStyle w:val="a5"/>
+          <w:rFonts w:ascii="Arial" w:eastAsia="굴림" w:hAnsi="Arial" w:cs="Arial" w:hint="eastAsia"/>
+          <w:color w:val="auto"/>
+          <w:kern w:val="0"/>
+          <w:sz w:val="24"/>
+          <w:szCs w:val="24"/>
+          <w:u w:val="none"/>
+        </w:rPr>
+        <w:t>torcs.tar.gz</w:t>
+      </w:r>
+      <w:r>
+        <w:rPr>
+          <w:rStyle w:val="a5"/>
+          <w:rFonts w:ascii="Arial" w:eastAsia="굴림" w:hAnsi="Arial" w:cs="Arial"/>
+          <w:color w:val="auto"/>
+          <w:kern w:val="0"/>
+          <w:sz w:val="24"/>
+          <w:szCs w:val="24"/>
+          <w:u w:val="none"/>
+        </w:rPr>
+        <w:t>’</w:t>
+      </w:r>
+      <w:r>
+        <w:rPr>
+          <w:rStyle w:val="a5"/>
+          <w:rFonts w:ascii="Arial" w:eastAsia="굴림" w:hAnsi="Arial" w:cs="Arial" w:hint="eastAsia"/>
+          <w:color w:val="auto"/>
+          <w:kern w:val="0"/>
+          <w:sz w:val="24"/>
+          <w:szCs w:val="24"/>
+          <w:u w:val="none"/>
+        </w:rPr>
+        <w:t xml:space="preserve"> file at your home directory.</w:t>
+      </w:r>
+    </w:p>
+    <w:p>
+      <w:pPr>
+        <w:pStyle w:val="a4"/>
+        <w:widowControl/>
+        <w:numPr>
+          <w:ilvl w:val="1"/>
+          <w:numId w:val="2"/>
+        </w:numPr>
+        <w:wordWrap/>
+        <w:autoSpaceDE/>
+        <w:autoSpaceDN/>
+        <w:spacing w:after="0" w:line="240" w:lineRule="auto"/>
+        <w:ind w:leftChars="0"/>
+        <w:rPr>
+          <w:rStyle w:val="a5"/>
+          <w:rFonts w:ascii="Arial" w:eastAsia="굴림" w:hAnsi="Arial" w:cs="Arial"/>
+          <w:color w:val="auto"/>
+          <w:kern w:val="0"/>
+          <w:sz w:val="24"/>
+          <w:szCs w:val="24"/>
+          <w:u w:val="none"/>
+        </w:rPr>
+      </w:pPr>
+      <w:r>
+        <w:rPr>
+          <w:rStyle w:val="a5"/>
+          <w:rFonts w:ascii="Arial" w:eastAsia="굴림" w:hAnsi="Arial" w:cs="Arial" w:hint="eastAsia"/>
+          <w:color w:val="auto"/>
+          <w:kern w:val="0"/>
+          <w:sz w:val="24"/>
+          <w:szCs w:val="24"/>
+          <w:u w:val="none"/>
+        </w:rPr>
+        <w:t xml:space="preserve">Go into </w:t>
+      </w:r>
+      <w:r>
+        <w:rPr>
+          <w:rStyle w:val="a5"/>
+          <w:rFonts w:ascii="Arial" w:eastAsia="굴림" w:hAnsi="Arial" w:cs="Arial"/>
+          <w:color w:val="auto"/>
+          <w:kern w:val="0"/>
+          <w:sz w:val="24"/>
+          <w:szCs w:val="24"/>
+          <w:u w:val="none"/>
+        </w:rPr>
+        <w:t>‘</w:t>
+      </w:r>
+      <w:proofErr w:type="spellStart"/>
+      <w:r>
+        <w:rPr>
+          <w:rStyle w:val="a5"/>
+          <w:rFonts w:ascii="Arial" w:eastAsia="굴림" w:hAnsi="Arial" w:cs="Arial" w:hint="eastAsia"/>
+          <w:color w:val="auto"/>
+          <w:kern w:val="0"/>
+          <w:sz w:val="24"/>
+          <w:szCs w:val="24"/>
+          <w:u w:val="none"/>
+        </w:rPr>
+        <w:t>torcs</w:t>
+      </w:r>
+      <w:proofErr w:type="spellEnd"/>
+      <w:r>
+        <w:rPr>
+          <w:rStyle w:val="a5"/>
+          <w:rFonts w:ascii="Arial" w:eastAsia="굴림" w:hAnsi="Arial" w:cs="Arial"/>
+          <w:color w:val="auto"/>
+          <w:kern w:val="0"/>
+          <w:sz w:val="24"/>
+          <w:szCs w:val="24"/>
+          <w:u w:val="none"/>
+        </w:rPr>
+        <w:t>’</w:t>
+      </w:r>
+      <w:r>
+        <w:rPr>
+          <w:rStyle w:val="a5"/>
+          <w:rFonts w:ascii="Arial" w:eastAsia="굴림" w:hAnsi="Arial" w:cs="Arial" w:hint="eastAsia"/>
+          <w:color w:val="auto"/>
+          <w:kern w:val="0"/>
+          <w:sz w:val="24"/>
+          <w:szCs w:val="24"/>
+          <w:u w:val="none"/>
+        </w:rPr>
+        <w:t xml:space="preserve"> directory.</w:t>
+      </w:r>
+    </w:p>
+    <w:p>
+      <w:pPr>
+        <w:pStyle w:val="a4"/>
+        <w:widowControl/>
+        <w:numPr>
+          <w:ilvl w:val="1"/>
+          <w:numId w:val="2"/>
+        </w:numPr>
+        <w:wordWrap/>
+        <w:autoSpaceDE/>
+        <w:autoSpaceDN/>
+        <w:spacing w:after="0" w:line="240" w:lineRule="auto"/>
+        <w:ind w:leftChars="0"/>
+        <w:rPr>
+          <w:rStyle w:val="a5"/>
+          <w:rFonts w:ascii="Arial" w:eastAsia="굴림" w:hAnsi="Arial" w:cs="Arial"/>
+          <w:color w:val="auto"/>
+          <w:kern w:val="0"/>
+          <w:sz w:val="24"/>
+          <w:szCs w:val="24"/>
+          <w:u w:val="none"/>
+        </w:rPr>
+      </w:pPr>
+      <w:r>
+        <w:rPr>
+          <w:rStyle w:val="a5"/>
+          <w:rFonts w:ascii="Arial" w:eastAsia="굴림" w:hAnsi="Arial" w:cs="Arial" w:hint="eastAsia"/>
+          <w:color w:val="auto"/>
+          <w:kern w:val="0"/>
+          <w:sz w:val="24"/>
+          <w:szCs w:val="24"/>
+          <w:u w:val="none"/>
+        </w:rPr>
+        <w:t xml:space="preserve">Type </w:t>
+      </w:r>
+      <w:r>
+        <w:rPr>
+          <w:rStyle w:val="a5"/>
+          <w:rFonts w:ascii="Arial" w:eastAsia="굴림" w:hAnsi="Arial" w:cs="Arial"/>
+          <w:color w:val="auto"/>
+          <w:kern w:val="0"/>
+          <w:sz w:val="24"/>
+          <w:szCs w:val="24"/>
+          <w:u w:val="none"/>
+        </w:rPr>
+        <w:t>‘</w:t>
+      </w:r>
+      <w:proofErr w:type="gramStart"/>
+      <w:r>
+        <w:rPr>
+          <w:rStyle w:val="a5"/>
+          <w:rFonts w:ascii="Arial" w:eastAsia="굴림" w:hAnsi="Arial" w:cs="Arial" w:hint="eastAsia"/>
+          <w:color w:val="auto"/>
+          <w:kern w:val="0"/>
+          <w:sz w:val="24"/>
+          <w:szCs w:val="24"/>
+          <w:u w:val="none"/>
+        </w:rPr>
+        <w:t>./</w:t>
+      </w:r>
+      <w:proofErr w:type="gramEnd"/>
+      <w:r>
+        <w:rPr>
+          <w:rStyle w:val="a5"/>
+          <w:rFonts w:ascii="Arial" w:eastAsia="굴림" w:hAnsi="Arial" w:cs="Arial" w:hint="eastAsia"/>
+          <w:color w:val="auto"/>
+          <w:kern w:val="0"/>
+          <w:sz w:val="24"/>
+          <w:szCs w:val="24"/>
+          <w:u w:val="none"/>
+        </w:rPr>
+        <w:t>configure</w:t>
+      </w:r>
+      <w:r>
+        <w:rPr>
+          <w:rStyle w:val="a5"/>
+          <w:rFonts w:ascii="Arial" w:eastAsia="굴림" w:hAnsi="Arial" w:cs="Arial"/>
+          <w:color w:val="auto"/>
+          <w:kern w:val="0"/>
+          <w:sz w:val="24"/>
+          <w:szCs w:val="24"/>
+          <w:u w:val="none"/>
+        </w:rPr>
+        <w:t>’</w:t>
+      </w:r>
+      <w:r>
+        <w:rPr>
+          <w:rStyle w:val="a5"/>
+          <w:rFonts w:ascii="Arial" w:eastAsia="굴림" w:hAnsi="Arial" w:cs="Arial" w:hint="eastAsia"/>
+          <w:color w:val="auto"/>
+          <w:kern w:val="0"/>
+          <w:sz w:val="24"/>
+          <w:szCs w:val="24"/>
+          <w:u w:val="none"/>
+        </w:rPr>
+        <w:t>.</w:t>
+      </w:r>
+    </w:p>
+    <w:p>
+      <w:pPr>
+        <w:pStyle w:val="a4"/>
+        <w:widowControl/>
+        <w:numPr>
+          <w:ilvl w:val="1"/>
+          <w:numId w:val="2"/>
+        </w:numPr>
+        <w:wordWrap/>
+        <w:autoSpaceDE/>
+        <w:autoSpaceDN/>
+        <w:spacing w:after="0" w:line="240" w:lineRule="auto"/>
+        <w:ind w:leftChars="0"/>
+        <w:rPr>
+          <w:rStyle w:val="a5"/>
+          <w:rFonts w:ascii="Arial" w:eastAsia="굴림" w:hAnsi="Arial" w:cs="Arial"/>
+          <w:color w:val="auto"/>
+          <w:kern w:val="0"/>
+          <w:sz w:val="24"/>
+          <w:szCs w:val="24"/>
+          <w:u w:val="none"/>
+        </w:rPr>
+      </w:pPr>
+      <w:r>
+        <w:rPr>
+          <w:rStyle w:val="a5"/>
+          <w:rFonts w:ascii="Arial" w:eastAsia="굴림" w:hAnsi="Arial" w:cs="Arial" w:hint="eastAsia"/>
+          <w:color w:val="auto"/>
+          <w:kern w:val="0"/>
+          <w:sz w:val="24"/>
+          <w:szCs w:val="24"/>
+          <w:u w:val="none"/>
+        </w:rPr>
+        <w:t xml:space="preserve">Type </w:t>
+      </w:r>
+      <w:r>
+        <w:rPr>
+          <w:rStyle w:val="a5"/>
+          <w:rFonts w:ascii="Arial" w:eastAsia="굴림" w:hAnsi="Arial" w:cs="Arial"/>
+          <w:color w:val="auto"/>
+          <w:kern w:val="0"/>
+          <w:sz w:val="24"/>
+          <w:szCs w:val="24"/>
+          <w:u w:val="none"/>
+        </w:rPr>
+        <w:t>‘</w:t>
+      </w:r>
+      <w:r>
+        <w:rPr>
+          <w:rStyle w:val="a5"/>
+          <w:rFonts w:ascii="Arial" w:eastAsia="굴림" w:hAnsi="Arial" w:cs="Arial" w:hint="eastAsia"/>
+          <w:color w:val="auto"/>
+          <w:kern w:val="0"/>
+          <w:sz w:val="24"/>
+          <w:szCs w:val="24"/>
+          <w:u w:val="none"/>
+        </w:rPr>
+        <w:t>make</w:t>
+      </w:r>
+      <w:r>
+        <w:rPr>
+          <w:rStyle w:val="a5"/>
+          <w:rFonts w:ascii="Arial" w:eastAsia="굴림" w:hAnsi="Arial" w:cs="Arial"/>
+          <w:color w:val="auto"/>
+          <w:kern w:val="0"/>
+          <w:sz w:val="24"/>
+          <w:szCs w:val="24"/>
+          <w:u w:val="none"/>
+        </w:rPr>
+        <w:t>’</w:t>
+      </w:r>
+      <w:r>
+        <w:rPr>
+          <w:rStyle w:val="a5"/>
+          <w:rFonts w:ascii="Arial" w:eastAsia="굴림" w:hAnsi="Arial" w:cs="Arial" w:hint="eastAsia"/>
+          <w:color w:val="auto"/>
+          <w:kern w:val="0"/>
+          <w:sz w:val="24"/>
+          <w:szCs w:val="24"/>
+          <w:u w:val="none"/>
+        </w:rPr>
+        <w:t>.</w:t>
+      </w:r>
+      <w:bookmarkStart w:id="0" w:name="_GoBack"/>
+      <w:bookmarkEnd w:id="0"/>
+    </w:p>
+    <w:p>
+      <w:pPr>
+        <w:pStyle w:val="a4"/>
+        <w:widowControl/>
+        <w:numPr>
+          <w:ilvl w:val="1"/>
+          <w:numId w:val="2"/>
+        </w:numPr>
+        <w:wordWrap/>
+        <w:autoSpaceDE/>
+        <w:autoSpaceDN/>
+        <w:spacing w:after="0" w:line="240" w:lineRule="auto"/>
+        <w:ind w:leftChars="0"/>
+        <w:rPr>
+          <w:rFonts w:ascii="Arial" w:eastAsia="굴림" w:hAnsi="Arial" w:cs="Arial"/>
+          <w:kern w:val="0"/>
+          <w:sz w:val="24"/>
+          <w:szCs w:val="24"/>
+        </w:rPr>
+      </w:pPr>
+      <w:r>
+        <w:rPr>
+          <w:rFonts w:ascii="Arial" w:eastAsia="굴림" w:hAnsi="Arial" w:cs="Arial" w:hint="eastAsia"/>
+          <w:kern w:val="0"/>
+          <w:sz w:val="24"/>
+          <w:szCs w:val="24"/>
+        </w:rPr>
+        <w:t xml:space="preserve">Type </w:t>
+      </w:r>
+      <w:r>
+        <w:rPr>
+          <w:rFonts w:ascii="Arial" w:eastAsia="굴림" w:hAnsi="Arial" w:cs="Arial"/>
+          <w:kern w:val="0"/>
+          <w:sz w:val="24"/>
+          <w:szCs w:val="24"/>
+        </w:rPr>
+        <w:t>‘</w:t>
+      </w:r>
+      <w:proofErr w:type="spellStart"/>
+      <w:r>
+        <w:rPr>
+          <w:rFonts w:ascii="Arial" w:eastAsia="굴림" w:hAnsi="Arial" w:cs="Arial" w:hint="eastAsia"/>
+          <w:kern w:val="0"/>
+          <w:sz w:val="24"/>
+          <w:szCs w:val="24"/>
+        </w:rPr>
+        <w:t>sudo</w:t>
+      </w:r>
+      <w:proofErr w:type="spellEnd"/>
+      <w:r>
+        <w:rPr>
+          <w:rFonts w:ascii="Arial" w:eastAsia="굴림" w:hAnsi="Arial" w:cs="Arial" w:hint="eastAsia"/>
+          <w:kern w:val="0"/>
+          <w:sz w:val="24"/>
+          <w:szCs w:val="24"/>
+        </w:rPr>
+        <w:t xml:space="preserve"> make install</w:t>
+      </w:r>
+      <w:r>
+        <w:rPr>
+          <w:rFonts w:ascii="Arial" w:eastAsia="굴림" w:hAnsi="Arial" w:cs="Arial"/>
+          <w:kern w:val="0"/>
+          <w:sz w:val="24"/>
+          <w:szCs w:val="24"/>
+        </w:rPr>
+        <w:t>’</w:t>
+      </w:r>
+      <w:r>
+        <w:rPr>
+          <w:rFonts w:ascii="Arial" w:eastAsia="굴림" w:hAnsi="Arial" w:cs="Arial" w:hint="eastAsia"/>
+          <w:kern w:val="0"/>
+          <w:sz w:val="24"/>
+          <w:szCs w:val="24"/>
+        </w:rPr>
+        <w:t>.</w:t>
+      </w:r>
+    </w:p>
+    <w:p>
+      <w:pPr>
+        <w:pStyle w:val="a4"/>
+        <w:widowControl/>
+        <w:numPr>
+          <w:ilvl w:val="1"/>
+          <w:numId w:val="2"/>
+        </w:numPr>
+        <w:wordWrap/>
+        <w:autoSpaceDE/>
+        <w:autoSpaceDN/>
+        <w:spacing w:after="0" w:line="240" w:lineRule="auto"/>
+        <w:ind w:leftChars="0"/>
+        <w:rPr>
+          <w:rFonts w:ascii="Arial" w:eastAsia="굴림" w:hAnsi="Arial" w:cs="Arial"/>
+          <w:kern w:val="0"/>
+          <w:sz w:val="24"/>
+          <w:szCs w:val="24"/>
+        </w:rPr>
+      </w:pPr>
+      <w:r>
+        <w:rPr>
+          <w:rFonts w:ascii="Arial" w:eastAsia="굴림" w:hAnsi="Arial" w:cs="Arial" w:hint="eastAsia"/>
+          <w:kern w:val="0"/>
+          <w:sz w:val="24"/>
+          <w:szCs w:val="24"/>
+        </w:rPr>
+        <w:t xml:space="preserve">Type </w:t>
+      </w:r>
+      <w:r>
+        <w:rPr>
+          <w:rFonts w:ascii="Arial" w:eastAsia="굴림" w:hAnsi="Arial" w:cs="Arial"/>
+          <w:kern w:val="0"/>
+          <w:sz w:val="24"/>
+          <w:szCs w:val="24"/>
+        </w:rPr>
+        <w:t>‘</w:t>
+      </w:r>
+      <w:proofErr w:type="spellStart"/>
+      <w:r>
+        <w:rPr>
+          <w:rFonts w:ascii="Arial" w:eastAsia="굴림" w:hAnsi="Arial" w:cs="Arial" w:hint="eastAsia"/>
+          <w:kern w:val="0"/>
+          <w:sz w:val="24"/>
+          <w:szCs w:val="24"/>
+        </w:rPr>
+        <w:t>sudo</w:t>
+      </w:r>
+      <w:proofErr w:type="spellEnd"/>
+      <w:r>
+        <w:rPr>
+          <w:rFonts w:ascii="Arial" w:eastAsia="굴림" w:hAnsi="Arial" w:cs="Arial" w:hint="eastAsia"/>
+          <w:kern w:val="0"/>
+          <w:sz w:val="24"/>
+          <w:szCs w:val="24"/>
+        </w:rPr>
+        <w:t xml:space="preserve"> make </w:t>
+      </w:r>
+      <w:proofErr w:type="spellStart"/>
+      <w:r>
+        <w:rPr>
+          <w:rFonts w:ascii="Arial" w:eastAsia="굴림" w:hAnsi="Arial" w:cs="Arial" w:hint="eastAsia"/>
+          <w:kern w:val="0"/>
+          <w:sz w:val="24"/>
+          <w:szCs w:val="24"/>
+        </w:rPr>
+        <w:t>datainstall</w:t>
+      </w:r>
+      <w:proofErr w:type="spellEnd"/>
+      <w:r>
+        <w:rPr>
+          <w:rFonts w:ascii="Arial" w:eastAsia="굴림" w:hAnsi="Arial" w:cs="Arial"/>
+          <w:kern w:val="0"/>
+          <w:sz w:val="24"/>
+          <w:szCs w:val="24"/>
+        </w:rPr>
+        <w:t>’</w:t>
+      </w:r>
+      <w:r>
+        <w:rPr>
+          <w:rFonts w:ascii="Arial" w:eastAsia="굴림" w:hAnsi="Arial" w:cs="Arial" w:hint="eastAsia"/>
+          <w:kern w:val="0"/>
+          <w:sz w:val="24"/>
+          <w:szCs w:val="24"/>
+        </w:rPr>
+        <w:t>.</w:t>
+      </w:r>
+    </w:p>
+    <w:p>
+      <w:pPr>
+        <w:pStyle w:val="a4"/>
+        <w:widowControl/>
+        <w:numPr>
+          <w:ilvl w:val="1"/>
+          <w:numId w:val="2"/>
+        </w:numPr>
+        <w:wordWrap/>
+        <w:autoSpaceDE/>
+        <w:autoSpaceDN/>
+        <w:spacing w:after="0" w:line="240" w:lineRule="auto"/>
+        <w:ind w:leftChars="0"/>
+        <w:rPr>
+          <w:rFonts w:ascii="Arial" w:eastAsia="굴림" w:hAnsi="Arial" w:cs="Arial"/>
+          <w:kern w:val="0"/>
+          <w:sz w:val="24"/>
+          <w:szCs w:val="24"/>
+        </w:rPr>
+      </w:pPr>
+      <w:r>
+        <w:rPr>
+          <w:rFonts w:ascii="Arial" w:eastAsia="굴림" w:hAnsi="Arial" w:cs="Arial" w:hint="eastAsia"/>
+          <w:kern w:val="0"/>
+          <w:sz w:val="24"/>
+          <w:szCs w:val="24"/>
+        </w:rPr>
+        <w:t xml:space="preserve">After installation, you can run TORCS by typing </w:t>
+      </w:r>
+      <w:r>
+        <w:rPr>
+          <w:rFonts w:ascii="Arial" w:eastAsia="굴림" w:hAnsi="Arial" w:cs="Arial"/>
+          <w:kern w:val="0"/>
+          <w:sz w:val="24"/>
+          <w:szCs w:val="24"/>
+        </w:rPr>
+        <w:t>‘</w:t>
+      </w:r>
+      <w:proofErr w:type="spellStart"/>
+      <w:r>
+        <w:rPr>
+          <w:rFonts w:ascii="Arial" w:eastAsia="굴림" w:hAnsi="Arial" w:cs="Arial" w:hint="eastAsia"/>
+          <w:kern w:val="0"/>
+          <w:sz w:val="24"/>
+          <w:szCs w:val="24"/>
+        </w:rPr>
+        <w:t>torcs</w:t>
+      </w:r>
+      <w:proofErr w:type="spellEnd"/>
+      <w:r>
+        <w:rPr>
+          <w:rFonts w:ascii="Arial" w:eastAsia="굴림" w:hAnsi="Arial" w:cs="Arial"/>
+          <w:kern w:val="0"/>
+          <w:sz w:val="24"/>
+          <w:szCs w:val="24"/>
+        </w:rPr>
+        <w:t>’</w:t>
+      </w:r>
+      <w:r>
+        <w:rPr>
+          <w:rFonts w:ascii="Arial" w:eastAsia="굴림" w:hAnsi="Arial" w:cs="Arial" w:hint="eastAsia"/>
+          <w:kern w:val="0"/>
+          <w:sz w:val="24"/>
+          <w:szCs w:val="24"/>
+        </w:rPr>
+        <w:t>.</w:t>
+      </w:r>
+    </w:p>
+    <w:p>
+      <w:pPr>
+        <w:widowControl/>
+        <w:wordWrap/>
+        <w:autoSpaceDE/>
+        <w:autoSpaceDN/>
+        <w:spacing w:after="0" w:line="240" w:lineRule="auto"/>
+        <w:rPr>
+          <w:rFonts w:ascii="Arial" w:eastAsia="굴림" w:hAnsi="Arial" w:cs="Arial"/>
+          <w:kern w:val="0"/>
+          <w:sz w:val="24"/>
+          <w:szCs w:val="24"/>
+        </w:rPr>
+      </w:pPr>
     </w:p>
     <w:p>
       <w:pPr>
@@ -260,53 +1343,268 @@
       </w:pPr>
       <w:r>
         <w:rPr>
-          <w:rStyle w:val="a5"/>
-          <w:rFonts w:ascii="Arial" w:eastAsia="굴림" w:hAnsi="Arial" w:cs="Arial" w:hint="eastAsia"/>
-          <w:color w:val="auto"/>
-          <w:kern w:val="0"/>
-          <w:sz w:val="24"/>
-          <w:szCs w:val="24"/>
-          <w:u w:val="none"/>
-        </w:rPr>
-        <w:t xml:space="preserve">Install the vehicle dynamics simulator, TORCS, which is located in </w:t>
-      </w:r>
-      <w:r>
-        <w:rPr>
-          <w:rStyle w:val="a5"/>
-          <w:rFonts w:ascii="Arial" w:eastAsia="굴림" w:hAnsi="Arial" w:cs="Arial"/>
-          <w:color w:val="auto"/>
-          <w:kern w:val="0"/>
-          <w:sz w:val="24"/>
-          <w:szCs w:val="24"/>
-          <w:u w:val="none"/>
-        </w:rPr>
-        <w:t>Vehicle-Dynamics-Simulator-master</w:t>
-      </w:r>
-      <w:r>
-        <w:rPr>
-          <w:rStyle w:val="a5"/>
-          <w:rFonts w:ascii="Arial" w:eastAsia="굴림" w:hAnsi="Arial" w:cs="Arial" w:hint="eastAsia"/>
-          <w:color w:val="auto"/>
-          <w:kern w:val="0"/>
-          <w:sz w:val="24"/>
-          <w:szCs w:val="24"/>
-          <w:u w:val="none"/>
-        </w:rPr>
-        <w:t xml:space="preserve"> directory. To install TORCS, refer to </w:t>
+          <w:rFonts w:ascii="Arial" w:eastAsia="굴림" w:hAnsi="Arial" w:cs="Arial" w:hint="eastAsia"/>
+          <w:kern w:val="0"/>
+          <w:sz w:val="24"/>
+          <w:szCs w:val="24"/>
+        </w:rPr>
+        <w:t>Download and i</w:t>
+      </w:r>
+      <w:r>
+        <w:rPr>
+          <w:rFonts w:ascii="Arial" w:eastAsia="굴림" w:hAnsi="Arial" w:cs="Arial"/>
+          <w:kern w:val="0"/>
+          <w:sz w:val="24"/>
+          <w:szCs w:val="24"/>
+        </w:rPr>
+        <w:t xml:space="preserve">nstall </w:t>
+      </w:r>
+      <w:r>
+        <w:rPr>
+          <w:rFonts w:ascii="Arial" w:eastAsia="굴림" w:hAnsi="Arial" w:cs="Arial" w:hint="eastAsia"/>
+          <w:kern w:val="0"/>
+          <w:sz w:val="24"/>
+          <w:szCs w:val="24"/>
+        </w:rPr>
+        <w:t>the system configurator</w:t>
+      </w:r>
+      <w:r>
+        <w:rPr>
+          <w:rFonts w:ascii="Arial" w:eastAsia="굴림" w:hAnsi="Arial" w:cs="Arial" w:hint="eastAsia"/>
+          <w:kern w:val="0"/>
+          <w:sz w:val="24"/>
+          <w:szCs w:val="24"/>
+        </w:rPr>
+        <w:t xml:space="preserve"> (</w:t>
       </w:r>
       <w:hyperlink r:id="rId8" w:history="1">
         <w:r>
           <w:rPr>
             <w:rStyle w:val="a5"/>
-            <w:rFonts w:ascii="Arial" w:hAnsi="Arial" w:cs="Arial"/>
+            <w:rFonts w:ascii="Arial" w:eastAsia="굴림" w:hAnsi="Arial" w:cs="Arial"/>
+            <w:kern w:val="0"/>
             <w:sz w:val="24"/>
             <w:szCs w:val="24"/>
           </w:rPr>
-          <w:t>http://torcs.sourceforge.net/</w:t>
+          <w:t>http://gofile.me/26V6U/YeBG8HcIx</w:t>
         </w:r>
       </w:hyperlink>
-      <w:bookmarkStart w:id="0" w:name="_GoBack"/>
-      <w:bookmarkEnd w:id="0"/>
+      <w:r>
+        <w:rPr>
+          <w:rFonts w:ascii="Arial" w:eastAsia="굴림" w:hAnsi="Arial" w:cs="Arial" w:hint="eastAsia"/>
+          <w:kern w:val="0"/>
+          <w:sz w:val="24"/>
+          <w:szCs w:val="24"/>
+        </w:rPr>
+        <w:t>)</w:t>
+      </w:r>
+      <w:r>
+        <w:rPr>
+          <w:rFonts w:ascii="Arial" w:eastAsia="굴림" w:hAnsi="Arial" w:cs="Arial" w:hint="eastAsia"/>
+          <w:kern w:val="0"/>
+          <w:sz w:val="24"/>
+          <w:szCs w:val="24"/>
+        </w:rPr>
+        <w:t>.</w:t>
+      </w:r>
+    </w:p>
+    <w:p>
+      <w:pPr>
+        <w:pStyle w:val="a4"/>
+        <w:widowControl/>
+        <w:numPr>
+          <w:ilvl w:val="1"/>
+          <w:numId w:val="2"/>
+        </w:numPr>
+        <w:wordWrap/>
+        <w:autoSpaceDE/>
+        <w:autoSpaceDN/>
+        <w:spacing w:after="0" w:line="240" w:lineRule="auto"/>
+        <w:ind w:leftChars="0"/>
+        <w:rPr>
+          <w:rFonts w:ascii="Arial" w:eastAsia="굴림" w:hAnsi="Arial" w:cs="Arial"/>
+          <w:kern w:val="0"/>
+          <w:sz w:val="24"/>
+          <w:szCs w:val="24"/>
+        </w:rPr>
+      </w:pPr>
+      <w:r>
+        <w:rPr>
+          <w:rFonts w:ascii="Arial" w:eastAsia="굴림" w:hAnsi="Arial" w:cs="Arial" w:hint="eastAsia"/>
+          <w:kern w:val="0"/>
+          <w:sz w:val="24"/>
+          <w:szCs w:val="24"/>
+        </w:rPr>
+        <w:t>Install the following package: openjdk-8-jdk.</w:t>
+      </w:r>
+    </w:p>
+    <w:p>
+      <w:pPr>
+        <w:pStyle w:val="a4"/>
+        <w:widowControl/>
+        <w:numPr>
+          <w:ilvl w:val="1"/>
+          <w:numId w:val="2"/>
+        </w:numPr>
+        <w:wordWrap/>
+        <w:autoSpaceDE/>
+        <w:autoSpaceDN/>
+        <w:spacing w:after="0" w:line="240" w:lineRule="auto"/>
+        <w:ind w:leftChars="0"/>
+        <w:rPr>
+          <w:rFonts w:ascii="Arial" w:eastAsia="굴림" w:hAnsi="Arial" w:cs="Arial"/>
+          <w:kern w:val="0"/>
+          <w:sz w:val="24"/>
+          <w:szCs w:val="24"/>
+        </w:rPr>
+      </w:pPr>
+      <w:r>
+        <w:rPr>
+          <w:rFonts w:ascii="Arial" w:eastAsia="굴림" w:hAnsi="Arial" w:cs="Arial" w:hint="eastAsia"/>
+          <w:kern w:val="0"/>
+          <w:sz w:val="24"/>
+          <w:szCs w:val="24"/>
+        </w:rPr>
+        <w:t xml:space="preserve">Extract </w:t>
+      </w:r>
+      <w:r>
+        <w:rPr>
+          <w:rFonts w:ascii="Arial" w:eastAsia="굴림" w:hAnsi="Arial" w:cs="Arial"/>
+          <w:kern w:val="0"/>
+          <w:sz w:val="24"/>
+          <w:szCs w:val="24"/>
+        </w:rPr>
+        <w:t>‘</w:t>
+      </w:r>
+      <w:r>
+        <w:rPr>
+          <w:rFonts w:ascii="Arial" w:eastAsia="굴림" w:hAnsi="Arial" w:cs="Arial" w:hint="eastAsia"/>
+          <w:kern w:val="0"/>
+          <w:sz w:val="24"/>
+          <w:szCs w:val="24"/>
+        </w:rPr>
+        <w:t>configurator.tar.gz</w:t>
+      </w:r>
+      <w:r>
+        <w:rPr>
+          <w:rFonts w:ascii="Arial" w:eastAsia="굴림" w:hAnsi="Arial" w:cs="Arial"/>
+          <w:kern w:val="0"/>
+          <w:sz w:val="24"/>
+          <w:szCs w:val="24"/>
+        </w:rPr>
+        <w:t>’</w:t>
+      </w:r>
+      <w:r>
+        <w:rPr>
+          <w:rFonts w:ascii="Arial" w:eastAsia="굴림" w:hAnsi="Arial" w:cs="Arial" w:hint="eastAsia"/>
+          <w:kern w:val="0"/>
+          <w:sz w:val="24"/>
+          <w:szCs w:val="24"/>
+        </w:rPr>
+        <w:t xml:space="preserve"> file at your home directory.</w:t>
+      </w:r>
+    </w:p>
+    <w:p>
+      <w:pPr>
+        <w:pStyle w:val="a4"/>
+        <w:widowControl/>
+        <w:numPr>
+          <w:ilvl w:val="1"/>
+          <w:numId w:val="2"/>
+        </w:numPr>
+        <w:wordWrap/>
+        <w:autoSpaceDE/>
+        <w:autoSpaceDN/>
+        <w:spacing w:after="0" w:line="240" w:lineRule="auto"/>
+        <w:ind w:leftChars="0"/>
+        <w:rPr>
+          <w:rFonts w:ascii="Arial" w:eastAsia="굴림" w:hAnsi="Arial" w:cs="Arial"/>
+          <w:kern w:val="0"/>
+          <w:sz w:val="24"/>
+          <w:szCs w:val="24"/>
+        </w:rPr>
+      </w:pPr>
+      <w:r>
+        <w:rPr>
+          <w:rFonts w:ascii="Arial" w:eastAsia="굴림" w:hAnsi="Arial" w:cs="Arial" w:hint="eastAsia"/>
+          <w:kern w:val="0"/>
+          <w:sz w:val="24"/>
+          <w:szCs w:val="24"/>
+        </w:rPr>
+        <w:t xml:space="preserve">You can run the system configurator by typing </w:t>
+      </w:r>
+      <w:r>
+        <w:rPr>
+          <w:rFonts w:ascii="Arial" w:eastAsia="굴림" w:hAnsi="Arial" w:cs="Arial"/>
+          <w:kern w:val="0"/>
+          <w:sz w:val="24"/>
+          <w:szCs w:val="24"/>
+        </w:rPr>
+        <w:t>‘</w:t>
+      </w:r>
+      <w:r>
+        <w:rPr>
+          <w:rFonts w:ascii="Arial" w:eastAsia="굴림" w:hAnsi="Arial" w:cs="Arial" w:hint="eastAsia"/>
+          <w:kern w:val="0"/>
+          <w:sz w:val="24"/>
+          <w:szCs w:val="24"/>
+        </w:rPr>
+        <w:t>eclipse</w:t>
+      </w:r>
+      <w:r>
+        <w:rPr>
+          <w:rFonts w:ascii="Arial" w:eastAsia="굴림" w:hAnsi="Arial" w:cs="Arial"/>
+          <w:kern w:val="0"/>
+          <w:sz w:val="24"/>
+          <w:szCs w:val="24"/>
+        </w:rPr>
+        <w:t>’</w:t>
+      </w:r>
+      <w:r>
+        <w:rPr>
+          <w:rFonts w:ascii="Arial" w:eastAsia="굴림" w:hAnsi="Arial" w:cs="Arial" w:hint="eastAsia"/>
+          <w:kern w:val="0"/>
+          <w:sz w:val="24"/>
+          <w:szCs w:val="24"/>
+        </w:rPr>
+        <w:t xml:space="preserve"> at </w:t>
+      </w:r>
+      <w:r>
+        <w:rPr>
+          <w:rFonts w:ascii="Arial" w:eastAsia="굴림" w:hAnsi="Arial" w:cs="Arial"/>
+          <w:kern w:val="0"/>
+          <w:sz w:val="24"/>
+          <w:szCs w:val="24"/>
+        </w:rPr>
+        <w:t>‘</w:t>
+      </w:r>
+      <w:r>
+        <w:rPr>
+          <w:rFonts w:ascii="Arial" w:eastAsia="굴림" w:hAnsi="Arial" w:cs="Arial" w:hint="eastAsia"/>
+          <w:kern w:val="0"/>
+          <w:sz w:val="24"/>
+          <w:szCs w:val="24"/>
+        </w:rPr>
+        <w:t>eclipse</w:t>
+      </w:r>
+      <w:r>
+        <w:rPr>
+          <w:rFonts w:ascii="Arial" w:eastAsia="굴림" w:hAnsi="Arial" w:cs="Arial"/>
+          <w:kern w:val="0"/>
+          <w:sz w:val="24"/>
+          <w:szCs w:val="24"/>
+        </w:rPr>
+        <w:t>’</w:t>
+      </w:r>
+      <w:r>
+        <w:rPr>
+          <w:rFonts w:ascii="Arial" w:eastAsia="굴림" w:hAnsi="Arial" w:cs="Arial" w:hint="eastAsia"/>
+          <w:kern w:val="0"/>
+          <w:sz w:val="24"/>
+          <w:szCs w:val="24"/>
+        </w:rPr>
+        <w:t xml:space="preserve"> directory.</w:t>
+      </w:r>
     </w:p>
     <w:p>
       <w:pPr>
@@ -345,35 +1643,20 @@
       </w:pPr>
       <w:r>
         <w:rPr>
-          <w:rFonts w:ascii="Arial" w:eastAsia="굴림" w:hAnsi="Arial" w:cs="Arial"/>
-          <w:kern w:val="0"/>
-          <w:sz w:val="24"/>
-          <w:szCs w:val="24"/>
-        </w:rPr>
-        <w:t>Install Eclipse</w:t>
-      </w:r>
-    </w:p>
-    <w:p>
-      <w:pPr>
-        <w:widowControl/>
-        <w:wordWrap/>
-        <w:autoSpaceDE/>
-        <w:autoSpaceDN/>
-        <w:spacing w:after="0" w:line="240" w:lineRule="auto"/>
-        <w:rPr>
-          <w:rFonts w:ascii="Arial" w:eastAsia="굴림" w:hAnsi="Arial" w:cs="Arial"/>
-          <w:kern w:val="0"/>
-          <w:sz w:val="24"/>
-          <w:szCs w:val="24"/>
-        </w:rPr>
-      </w:pPr>
+          <w:rFonts w:ascii="Arial" w:eastAsia="굴림" w:hAnsi="Arial" w:cs="Arial" w:hint="eastAsia"/>
+          <w:kern w:val="0"/>
+          <w:sz w:val="24"/>
+          <w:szCs w:val="24"/>
+        </w:rPr>
+        <w:t>Copy the real-time simulator.</w:t>
+      </w:r>
     </w:p>
     <w:p>
       <w:pPr>
         <w:pStyle w:val="a4"/>
         <w:widowControl/>
         <w:numPr>
-          <w:ilvl w:val="0"/>
+          <w:ilvl w:val="1"/>
           <w:numId w:val="2"/>
         </w:numPr>
         <w:wordWrap/>
@@ -395,229 +1678,34 @@
           <w:sz w:val="24"/>
           <w:szCs w:val="24"/>
         </w:rPr>
-        <w:t>Add pa</w:t>
-      </w:r>
-      <w:r>
-        <w:rPr>
-          <w:rFonts w:ascii="Arial" w:eastAsia="굴림" w:hAnsi="Arial" w:cs="Arial"/>
-          <w:kern w:val="0"/>
-          <w:sz w:val="24"/>
-          <w:szCs w:val="24"/>
-        </w:rPr>
-        <w:t>ckages(Simulator/design/</w:t>
-      </w:r>
-      <w:proofErr w:type="spellStart"/>
-      <w:r>
-        <w:rPr>
-          <w:rFonts w:ascii="Arial" w:eastAsia="굴림" w:hAnsi="Arial" w:cs="Arial"/>
-          <w:kern w:val="0"/>
-          <w:sz w:val="24"/>
-          <w:szCs w:val="24"/>
-        </w:rPr>
-        <w:t>eclipse</w:t>
-      </w:r>
-      <w:r>
-        <w:rPr>
-          <w:rFonts w:ascii="Arial" w:eastAsia="굴림" w:hAnsi="Arial" w:cs="Arial"/>
-          <w:kern w:val="0"/>
-          <w:sz w:val="24"/>
-          <w:szCs w:val="24"/>
-        </w:rPr>
-        <w:t>_packages</w:t>
-      </w:r>
-      <w:proofErr w:type="spellEnd"/>
-      <w:r>
-        <w:rPr>
-          <w:rFonts w:ascii="Arial" w:eastAsia="굴림" w:hAnsi="Arial" w:cs="Arial"/>
-          <w:kern w:val="0"/>
-          <w:sz w:val="24"/>
-          <w:szCs w:val="24"/>
-        </w:rPr>
-        <w:t>/*.jar) to the directory “eclipse</w:t>
-      </w:r>
-      <w:r>
-        <w:rPr>
-          <w:rFonts w:ascii="Arial" w:eastAsia="굴림" w:hAnsi="Arial" w:cs="Arial" w:hint="eastAsia"/>
-          <w:kern w:val="0"/>
-          <w:sz w:val="24"/>
-          <w:szCs w:val="24"/>
-        </w:rPr>
-        <w:t>/</w:t>
-      </w:r>
-      <w:proofErr w:type="spellStart"/>
-      <w:r>
-        <w:rPr>
-          <w:rFonts w:ascii="Arial" w:eastAsia="굴림" w:hAnsi="Arial" w:cs="Arial"/>
-          <w:kern w:val="0"/>
-          <w:sz w:val="24"/>
-          <w:szCs w:val="24"/>
-        </w:rPr>
-        <w:t>dropins</w:t>
-      </w:r>
-      <w:proofErr w:type="spellEnd"/>
-      <w:r>
-        <w:rPr>
-          <w:rFonts w:ascii="Arial" w:eastAsia="굴림" w:hAnsi="Arial" w:cs="Arial"/>
-          <w:kern w:val="0"/>
-          <w:sz w:val="24"/>
-          <w:szCs w:val="24"/>
-        </w:rPr>
-        <w:t>”</w:t>
-      </w:r>
-    </w:p>
-    <w:p>
-      <w:pPr>
-        <w:widowControl/>
-        <w:wordWrap/>
-        <w:autoSpaceDE/>
-        <w:autoSpaceDN/>
-        <w:spacing w:after="0" w:line="240" w:lineRule="auto"/>
-        <w:rPr>
-          <w:rFonts w:ascii="Arial" w:eastAsia="굴림" w:hAnsi="Arial" w:cs="Arial"/>
-          <w:kern w:val="0"/>
-          <w:sz w:val="24"/>
-          <w:szCs w:val="24"/>
-        </w:rPr>
-      </w:pPr>
-    </w:p>
-    <w:p>
-      <w:pPr>
-        <w:pStyle w:val="a4"/>
-        <w:widowControl/>
-        <w:numPr>
-          <w:ilvl w:val="0"/>
-          <w:numId w:val="2"/>
-        </w:numPr>
-        <w:wordWrap/>
-        <w:autoSpaceDE/>
-        <w:autoSpaceDN/>
-        <w:spacing w:after="0" w:line="240" w:lineRule="auto"/>
-        <w:ind w:leftChars="0"/>
-        <w:rPr>
-          <w:rFonts w:ascii="Arial" w:eastAsia="굴림" w:hAnsi="Arial" w:cs="Arial"/>
-          <w:kern w:val="0"/>
-          <w:sz w:val="24"/>
-          <w:szCs w:val="24"/>
-        </w:rPr>
-      </w:pPr>
-      <w:r>
-        <w:rPr>
-          <w:rFonts w:ascii="Arial" w:eastAsia="굴림" w:hAnsi="Arial" w:cs="Arial"/>
-          <w:kern w:val="0"/>
-          <w:sz w:val="24"/>
-          <w:szCs w:val="24"/>
-        </w:rPr>
-        <w:t>Make a new workspace</w:t>
-      </w:r>
-    </w:p>
-    <w:p>
-      <w:pPr>
-        <w:widowControl/>
-        <w:wordWrap/>
-        <w:autoSpaceDE/>
-        <w:autoSpaceDN/>
-        <w:spacing w:after="0" w:line="240" w:lineRule="auto"/>
-        <w:rPr>
-          <w:rFonts w:ascii="Arial" w:eastAsia="굴림" w:hAnsi="Arial" w:cs="Arial"/>
-          <w:kern w:val="0"/>
-          <w:sz w:val="24"/>
-          <w:szCs w:val="24"/>
-        </w:rPr>
-      </w:pPr>
-    </w:p>
-    <w:p>
-      <w:pPr>
-        <w:pStyle w:val="a4"/>
-        <w:widowControl/>
-        <w:numPr>
-          <w:ilvl w:val="0"/>
-          <w:numId w:val="2"/>
-        </w:numPr>
-        <w:wordWrap/>
-        <w:autoSpaceDE/>
-        <w:autoSpaceDN/>
-        <w:spacing w:after="0" w:line="240" w:lineRule="auto"/>
-        <w:ind w:leftChars="0"/>
-        <w:rPr>
-          <w:rFonts w:ascii="Arial" w:eastAsia="굴림" w:hAnsi="Arial" w:cs="Arial"/>
-          <w:kern w:val="0"/>
-          <w:sz w:val="24"/>
-          <w:szCs w:val="24"/>
-        </w:rPr>
-      </w:pPr>
-      <w:r>
-        <w:rPr>
-          <w:rFonts w:ascii="Arial" w:eastAsia="굴림" w:hAnsi="Arial" w:cs="Arial"/>
-          <w:kern w:val="0"/>
-          <w:sz w:val="24"/>
-          <w:szCs w:val="24"/>
-        </w:rPr>
-        <w:t>Copy the Simulator folder to the workspace that is created by 4</w:t>
-      </w:r>
-    </w:p>
-    <w:p>
-      <w:pPr>
-        <w:widowControl/>
-        <w:wordWrap/>
-        <w:autoSpaceDE/>
-        <w:autoSpaceDN/>
-        <w:spacing w:after="0" w:line="240" w:lineRule="auto"/>
-        <w:rPr>
-          <w:rFonts w:ascii="Arial" w:eastAsia="굴림" w:hAnsi="Arial" w:cs="Arial"/>
-          <w:kern w:val="0"/>
-          <w:sz w:val="24"/>
-          <w:szCs w:val="24"/>
-        </w:rPr>
-      </w:pPr>
-    </w:p>
-    <w:p>
-      <w:pPr>
-        <w:pStyle w:val="a4"/>
-        <w:widowControl/>
-        <w:numPr>
-          <w:ilvl w:val="0"/>
-          <w:numId w:val="2"/>
-        </w:numPr>
-        <w:wordWrap/>
-        <w:autoSpaceDE/>
-        <w:autoSpaceDN/>
-        <w:spacing w:after="0" w:line="240" w:lineRule="auto"/>
-        <w:ind w:leftChars="0"/>
-        <w:rPr>
-          <w:rFonts w:ascii="Arial" w:eastAsia="굴림" w:hAnsi="Arial" w:cs="Arial"/>
-          <w:kern w:val="0"/>
-          <w:sz w:val="24"/>
-          <w:szCs w:val="24"/>
-        </w:rPr>
-      </w:pPr>
-      <w:r>
-        <w:rPr>
-          <w:rFonts w:ascii="Arial" w:eastAsia="굴림" w:hAnsi="Arial" w:cs="Arial"/>
-          <w:kern w:val="0"/>
-          <w:sz w:val="24"/>
-          <w:szCs w:val="24"/>
-        </w:rPr>
-        <w:t xml:space="preserve">Using “make” command, you can run the </w:t>
-      </w:r>
-      <w:proofErr w:type="spellStart"/>
-      <w:r>
-        <w:rPr>
-          <w:rFonts w:ascii="Arial" w:eastAsia="굴림" w:hAnsi="Arial" w:cs="Arial"/>
-          <w:kern w:val="0"/>
-          <w:sz w:val="24"/>
-          <w:szCs w:val="24"/>
-        </w:rPr>
-        <w:t>makefile</w:t>
-      </w:r>
-      <w:proofErr w:type="spellEnd"/>
-      <w:r>
-        <w:rPr>
-          <w:rFonts w:ascii="Arial" w:eastAsia="굴림" w:hAnsi="Arial" w:cs="Arial"/>
-          <w:kern w:val="0"/>
-          <w:sz w:val="24"/>
-          <w:szCs w:val="24"/>
-        </w:rPr>
-        <w:t xml:space="preserve"> which is a script file to compile the parser source file into executable file.</w:t>
+        <w:t>‘</w:t>
+      </w:r>
+      <w:r>
+        <w:rPr>
+          <w:rFonts w:ascii="Arial" w:eastAsia="굴림" w:hAnsi="Arial" w:cs="Arial" w:hint="eastAsia"/>
+          <w:kern w:val="0"/>
+          <w:sz w:val="24"/>
+          <w:szCs w:val="24"/>
+        </w:rPr>
+        <w:t>Simulator</w:t>
+      </w:r>
+      <w:r>
+        <w:rPr>
+          <w:rFonts w:ascii="Arial" w:eastAsia="굴림" w:hAnsi="Arial" w:cs="Arial"/>
+          <w:kern w:val="0"/>
+          <w:sz w:val="24"/>
+          <w:szCs w:val="24"/>
+        </w:rPr>
+        <w:t>’</w:t>
+      </w:r>
+      <w:r>
+        <w:rPr>
+          <w:rFonts w:ascii="Arial" w:eastAsia="굴림" w:hAnsi="Arial" w:cs="Arial" w:hint="eastAsia"/>
+          <w:kern w:val="0"/>
+          <w:sz w:val="24"/>
+          <w:szCs w:val="24"/>
+        </w:rPr>
+        <w:t xml:space="preserve"> directory should be located at your home directory.</w:t>
       </w:r>
     </w:p>
     <w:p>
@@ -688,16 +1776,7 @@
           <w:sz w:val="24"/>
           <w:szCs w:val="24"/>
         </w:rPr>
-        <w:t xml:space="preserve">Prepare two PCs and two </w:t>
-      </w:r>
-      <w:r>
-        <w:rPr>
-          <w:rFonts w:ascii="Arial" w:eastAsia="굴림" w:hAnsi="Arial" w:cs="Arial" w:hint="eastAsia"/>
-          <w:kern w:val="0"/>
-          <w:sz w:val="24"/>
-          <w:szCs w:val="24"/>
-        </w:rPr>
-        <w:t>PCAN-USB adaptors</w:t>
+        <w:t>Run the system configurator</w:t>
       </w:r>
     </w:p>
     <w:p>
@@ -706,7 +1785,7 @@
         <w:widowControl/>
         <w:numPr>
           <w:ilvl w:val="0"/>
-          <w:numId w:val="8"/>
+          <w:numId w:val="10"/>
         </w:numPr>
         <w:wordWrap/>
         <w:autoSpaceDE/>
@@ -727,164 +1806,57 @@
           <w:sz w:val="24"/>
           <w:szCs w:val="24"/>
         </w:rPr>
-        <w:t>Y</w:t>
-      </w:r>
-      <w:r>
-        <w:rPr>
-          <w:rFonts w:ascii="Arial" w:eastAsia="굴림" w:hAnsi="Arial" w:cs="Arial"/>
-          <w:kern w:val="0"/>
-          <w:sz w:val="24"/>
-          <w:szCs w:val="24"/>
-        </w:rPr>
-        <w:t xml:space="preserve">ou can purchased </w:t>
-      </w:r>
-      <w:r>
-        <w:rPr>
-          <w:rFonts w:ascii="Arial" w:eastAsia="굴림" w:hAnsi="Arial" w:cs="Arial" w:hint="eastAsia"/>
-          <w:kern w:val="0"/>
-          <w:sz w:val="24"/>
-          <w:szCs w:val="24"/>
-        </w:rPr>
-        <w:t xml:space="preserve">PCAN-USB </w:t>
-      </w:r>
-      <w:r>
-        <w:rPr>
-          <w:rFonts w:ascii="Arial" w:eastAsia="굴림" w:hAnsi="Arial" w:cs="Arial"/>
-          <w:kern w:val="0"/>
-          <w:sz w:val="24"/>
-          <w:szCs w:val="24"/>
-        </w:rPr>
-        <w:t xml:space="preserve">at </w:t>
-      </w:r>
-      <w:hyperlink r:id="rId9" w:history="1">
-        <w:r>
-          <w:rPr>
-            <w:rStyle w:val="a5"/>
-            <w:rFonts w:ascii="Arial" w:eastAsia="굴림" w:hAnsi="Arial" w:cs="Arial"/>
-            <w:kern w:val="0"/>
-            <w:sz w:val="24"/>
-            <w:szCs w:val="24"/>
-          </w:rPr>
-          <w:t>http://www.peak-system.com/PCAN-USB.199.0.html?&amp;L=1</w:t>
-        </w:r>
-      </w:hyperlink>
+        <w:t xml:space="preserve">When you run the system configurator, set workspace as </w:t>
+      </w:r>
+      <w:r>
+        <w:rPr>
+          <w:rFonts w:ascii="Arial" w:eastAsia="굴림" w:hAnsi="Arial" w:cs="Arial"/>
+          <w:kern w:val="0"/>
+          <w:sz w:val="24"/>
+          <w:szCs w:val="24"/>
+        </w:rPr>
+        <w:t>‘</w:t>
+      </w:r>
+      <w:r>
+        <w:rPr>
+          <w:rFonts w:ascii="Arial" w:eastAsia="굴림" w:hAnsi="Arial" w:cs="Arial" w:hint="eastAsia"/>
+          <w:kern w:val="0"/>
+          <w:sz w:val="24"/>
+          <w:szCs w:val="24"/>
+        </w:rPr>
+        <w:t>workspace</w:t>
+      </w:r>
+      <w:r>
+        <w:rPr>
+          <w:rFonts w:ascii="Arial" w:eastAsia="굴림" w:hAnsi="Arial" w:cs="Arial"/>
+          <w:kern w:val="0"/>
+          <w:sz w:val="24"/>
+          <w:szCs w:val="24"/>
+        </w:rPr>
+        <w:t>’</w:t>
+      </w:r>
+      <w:r>
+        <w:rPr>
+          <w:rFonts w:ascii="Arial" w:eastAsia="굴림" w:hAnsi="Arial" w:cs="Arial" w:hint="eastAsia"/>
+          <w:kern w:val="0"/>
+          <w:sz w:val="24"/>
+          <w:szCs w:val="24"/>
+        </w:rPr>
+        <w:t>.</w:t>
+      </w:r>
     </w:p>
     <w:p>
       <w:pPr>
         <w:pStyle w:val="a4"/>
-        <w:widowControl/>
-        <w:numPr>
-          <w:ilvl w:val="0"/>
-          <w:numId w:val="8"/>
-        </w:numPr>
-        <w:wordWrap/>
-        <w:autoSpaceDE/>
-        <w:autoSpaceDN/>
-        <w:spacing w:after="0" w:line="240" w:lineRule="auto"/>
-        <w:ind w:leftChars="0"/>
-        <w:rPr>
-          <w:rFonts w:ascii="Arial" w:eastAsia="굴림" w:hAnsi="Arial" w:cs="Arial"/>
-          <w:kern w:val="0"/>
-          <w:sz w:val="24"/>
-          <w:szCs w:val="24"/>
-        </w:rPr>
-      </w:pPr>
-      <w:r>
-        <w:rPr>
-          <w:rFonts w:ascii="Arial" w:eastAsia="굴림" w:hAnsi="Arial" w:cs="Arial" w:hint="eastAsia"/>
-          <w:kern w:val="0"/>
-          <w:sz w:val="24"/>
-          <w:szCs w:val="24"/>
-        </w:rPr>
-        <w:t xml:space="preserve">One PC is for </w:t>
-      </w:r>
-      <w:proofErr w:type="spellStart"/>
-      <w:r>
-        <w:rPr>
-          <w:rFonts w:ascii="Arial" w:eastAsia="굴림" w:hAnsi="Arial" w:cs="Arial"/>
-          <w:kern w:val="0"/>
-          <w:sz w:val="24"/>
-          <w:szCs w:val="24"/>
-        </w:rPr>
-        <w:t>CPSim</w:t>
-      </w:r>
-      <w:proofErr w:type="spellEnd"/>
-      <w:r>
-        <w:rPr>
-          <w:rFonts w:ascii="Arial" w:eastAsia="굴림" w:hAnsi="Arial" w:cs="Arial"/>
-          <w:kern w:val="0"/>
-          <w:sz w:val="24"/>
-          <w:szCs w:val="24"/>
-        </w:rPr>
-        <w:t xml:space="preserve"> and </w:t>
-      </w:r>
-      <w:r>
-        <w:rPr>
-          <w:rFonts w:ascii="Arial" w:eastAsia="굴림" w:hAnsi="Arial" w:cs="Arial" w:hint="eastAsia"/>
-          <w:kern w:val="0"/>
-          <w:sz w:val="24"/>
-          <w:szCs w:val="24"/>
-        </w:rPr>
-        <w:t>t</w:t>
-      </w:r>
-      <w:r>
-        <w:rPr>
-          <w:rFonts w:ascii="Arial" w:eastAsia="굴림" w:hAnsi="Arial" w:cs="Arial" w:hint="eastAsia"/>
-          <w:kern w:val="0"/>
-          <w:sz w:val="24"/>
-          <w:szCs w:val="24"/>
-        </w:rPr>
-        <w:t>he other one is for TORCS</w:t>
-      </w:r>
-      <w:r>
-        <w:rPr>
-          <w:rFonts w:ascii="Arial" w:eastAsia="굴림" w:hAnsi="Arial" w:cs="Arial" w:hint="eastAsia"/>
-          <w:kern w:val="0"/>
-          <w:sz w:val="24"/>
-          <w:szCs w:val="24"/>
-        </w:rPr>
-        <w:t>.</w:t>
-      </w:r>
-    </w:p>
-    <w:p>
-      <w:pPr>
-        <w:pStyle w:val="a4"/>
-        <w:widowControl/>
-        <w:numPr>
-          <w:ilvl w:val="0"/>
-          <w:numId w:val="8"/>
-        </w:numPr>
-        <w:wordWrap/>
-        <w:autoSpaceDE/>
-        <w:autoSpaceDN/>
-        <w:spacing w:after="0" w:line="240" w:lineRule="auto"/>
-        <w:ind w:leftChars="0"/>
-        <w:rPr>
-          <w:rFonts w:ascii="Arial" w:eastAsia="굴림" w:hAnsi="Arial" w:cs="Arial"/>
-          <w:kern w:val="0"/>
-          <w:sz w:val="24"/>
-          <w:szCs w:val="24"/>
-        </w:rPr>
-      </w:pPr>
-      <w:r>
-        <w:rPr>
-          <w:rFonts w:ascii="Arial" w:eastAsia="굴림" w:hAnsi="Arial" w:cs="Arial" w:hint="eastAsia"/>
-          <w:kern w:val="0"/>
-          <w:sz w:val="24"/>
-          <w:szCs w:val="24"/>
-        </w:rPr>
-        <w:t>Connect two PCs with PCAN-USB and a CAN cable.</w:t>
-      </w:r>
-    </w:p>
-    <w:p>
-      <w:pPr>
         <w:widowControl/>
         <w:wordWrap/>
         <w:autoSpaceDE/>
         <w:autoSpaceDN/>
         <w:spacing w:after="0" w:line="240" w:lineRule="auto"/>
-        <w:rPr>
-          <w:rFonts w:ascii="Arial" w:eastAsia="굴림" w:hAnsi="Arial" w:cs="Arial"/>
+        <w:ind w:leftChars="0" w:left="1200"/>
+        <w:rPr>
+          <w:rFonts w:ascii="Arial" w:eastAsia="굴림" w:hAnsi="Arial" w:cs="Arial"/>
+          <w:b/>
           <w:kern w:val="0"/>
           <w:sz w:val="24"/>
           <w:szCs w:val="24"/>
@@ -918,16 +1890,43 @@
           <w:sz w:val="24"/>
           <w:szCs w:val="24"/>
         </w:rPr>
-        <w:t xml:space="preserve">Run </w:t>
-      </w:r>
-      <w:r>
-        <w:rPr>
-          <w:rFonts w:ascii="Arial" w:eastAsia="굴림" w:hAnsi="Arial" w:cs="Arial" w:hint="eastAsia"/>
-          <w:kern w:val="0"/>
-          <w:sz w:val="24"/>
-          <w:szCs w:val="24"/>
-        </w:rPr>
-        <w:t>our design tool</w:t>
+        <w:t xml:space="preserve">Create a </w:t>
+      </w:r>
+      <w:r>
+        <w:rPr>
+          <w:rFonts w:ascii="Arial" w:eastAsia="굴림" w:hAnsi="Arial" w:cs="Arial" w:hint="eastAsia"/>
+          <w:kern w:val="0"/>
+          <w:sz w:val="24"/>
+          <w:szCs w:val="24"/>
+        </w:rPr>
+        <w:t>n</w:t>
+      </w:r>
+      <w:r>
+        <w:rPr>
+          <w:rFonts w:ascii="Arial" w:eastAsia="굴림" w:hAnsi="Arial" w:cs="Arial"/>
+          <w:kern w:val="0"/>
+          <w:sz w:val="24"/>
+          <w:szCs w:val="24"/>
+        </w:rPr>
+        <w:t xml:space="preserve">ew </w:t>
+      </w:r>
+      <w:r>
+        <w:rPr>
+          <w:rFonts w:ascii="Arial" w:eastAsia="굴림" w:hAnsi="Arial" w:cs="Arial" w:hint="eastAsia"/>
+          <w:kern w:val="0"/>
+          <w:sz w:val="24"/>
+          <w:szCs w:val="24"/>
+        </w:rPr>
+        <w:t>p</w:t>
+      </w:r>
+      <w:r>
+        <w:rPr>
+          <w:rFonts w:ascii="Arial" w:eastAsia="굴림" w:hAnsi="Arial" w:cs="Arial"/>
+          <w:kern w:val="0"/>
+          <w:sz w:val="24"/>
+          <w:szCs w:val="24"/>
+        </w:rPr>
+        <w:t>roject</w:t>
       </w:r>
     </w:p>
     <w:p>
@@ -936,7 +1935,7 @@
         <w:widowControl/>
         <w:numPr>
           <w:ilvl w:val="0"/>
-          <w:numId w:val="9"/>
+          <w:numId w:val="10"/>
         </w:numPr>
         <w:wordWrap/>
         <w:autoSpaceDE/>
@@ -957,34 +1956,164 @@
           <w:sz w:val="24"/>
           <w:szCs w:val="24"/>
         </w:rPr>
-        <w:t>R</w:t>
-      </w:r>
-      <w:r>
-        <w:rPr>
-          <w:rFonts w:ascii="Arial" w:eastAsia="굴림" w:hAnsi="Arial" w:cs="Arial"/>
-          <w:kern w:val="0"/>
-          <w:sz w:val="24"/>
-          <w:szCs w:val="24"/>
-        </w:rPr>
-        <w:t>un eclipse with workspace that you chose in installing simulator.</w:t>
+        <w:t xml:space="preserve">At </w:t>
+      </w:r>
+      <w:r>
+        <w:rPr>
+          <w:rFonts w:ascii="Arial" w:eastAsia="굴림" w:hAnsi="Arial" w:cs="Arial"/>
+          <w:kern w:val="0"/>
+          <w:sz w:val="24"/>
+          <w:szCs w:val="24"/>
+        </w:rPr>
+        <w:t>‘</w:t>
+      </w:r>
+      <w:r>
+        <w:rPr>
+          <w:rFonts w:ascii="Arial" w:eastAsia="굴림" w:hAnsi="Arial" w:cs="Arial" w:hint="eastAsia"/>
+          <w:kern w:val="0"/>
+          <w:sz w:val="24"/>
+          <w:szCs w:val="24"/>
+        </w:rPr>
+        <w:t>Design</w:t>
+      </w:r>
+      <w:r>
+        <w:rPr>
+          <w:rFonts w:ascii="Arial" w:eastAsia="굴림" w:hAnsi="Arial" w:cs="Arial"/>
+          <w:kern w:val="0"/>
+          <w:sz w:val="24"/>
+          <w:szCs w:val="24"/>
+        </w:rPr>
+        <w:t>’</w:t>
+      </w:r>
+      <w:r>
+        <w:rPr>
+          <w:rFonts w:ascii="Arial" w:eastAsia="굴림" w:hAnsi="Arial" w:cs="Arial" w:hint="eastAsia"/>
+          <w:kern w:val="0"/>
+          <w:sz w:val="24"/>
+          <w:szCs w:val="24"/>
+        </w:rPr>
+        <w:t xml:space="preserve"> menu, select </w:t>
+      </w:r>
+      <w:r>
+        <w:rPr>
+          <w:rFonts w:ascii="Arial" w:eastAsia="굴림" w:hAnsi="Arial" w:cs="Arial"/>
+          <w:kern w:val="0"/>
+          <w:sz w:val="24"/>
+          <w:szCs w:val="24"/>
+        </w:rPr>
+        <w:t>‘</w:t>
+      </w:r>
+      <w:r>
+        <w:rPr>
+          <w:rFonts w:ascii="Arial" w:eastAsia="굴림" w:hAnsi="Arial" w:cs="Arial" w:hint="eastAsia"/>
+          <w:kern w:val="0"/>
+          <w:sz w:val="24"/>
+          <w:szCs w:val="24"/>
+        </w:rPr>
+        <w:t>New Project</w:t>
+      </w:r>
+      <w:r>
+        <w:rPr>
+          <w:rFonts w:ascii="Arial" w:eastAsia="굴림" w:hAnsi="Arial" w:cs="Arial"/>
+          <w:kern w:val="0"/>
+          <w:sz w:val="24"/>
+          <w:szCs w:val="24"/>
+        </w:rPr>
+        <w:t>’</w:t>
+      </w:r>
+      <w:r>
+        <w:rPr>
+          <w:rFonts w:ascii="Arial" w:eastAsia="굴림" w:hAnsi="Arial" w:cs="Arial" w:hint="eastAsia"/>
+          <w:kern w:val="0"/>
+          <w:sz w:val="24"/>
+          <w:szCs w:val="24"/>
+        </w:rPr>
+        <w:t>.</w:t>
       </w:r>
     </w:p>
     <w:p>
       <w:pPr>
         <w:pStyle w:val="a4"/>
+        <w:widowControl/>
+        <w:numPr>
+          <w:ilvl w:val="0"/>
+          <w:numId w:val="10"/>
+        </w:numPr>
+        <w:wordWrap/>
+        <w:autoSpaceDE/>
+        <w:autoSpaceDN/>
+        <w:spacing w:after="0" w:line="240" w:lineRule="auto"/>
+        <w:ind w:leftChars="0"/>
+        <w:rPr>
+          <w:rFonts w:ascii="Arial" w:eastAsia="굴림" w:hAnsi="Arial" w:cs="Arial"/>
+          <w:kern w:val="0"/>
+          <w:sz w:val="24"/>
+          <w:szCs w:val="24"/>
+        </w:rPr>
+      </w:pPr>
+      <w:r>
+        <w:rPr>
+          <w:rFonts w:ascii="Arial" w:eastAsia="굴림" w:hAnsi="Arial" w:cs="Arial" w:hint="eastAsia"/>
+          <w:kern w:val="0"/>
+          <w:sz w:val="24"/>
+          <w:szCs w:val="24"/>
+        </w:rPr>
+        <w:t>Type the project name.</w:t>
+      </w:r>
+    </w:p>
+    <w:p>
+      <w:pPr>
+        <w:pStyle w:val="a4"/>
+        <w:widowControl/>
+        <w:numPr>
+          <w:ilvl w:val="0"/>
+          <w:numId w:val="10"/>
+        </w:numPr>
+        <w:wordWrap/>
+        <w:autoSpaceDE/>
+        <w:autoSpaceDN/>
+        <w:spacing w:after="0" w:line="240" w:lineRule="auto"/>
+        <w:ind w:leftChars="0"/>
+        <w:rPr>
+          <w:rFonts w:ascii="Arial" w:eastAsia="굴림" w:hAnsi="Arial" w:cs="Arial"/>
+          <w:kern w:val="0"/>
+          <w:sz w:val="24"/>
+          <w:szCs w:val="24"/>
+        </w:rPr>
+      </w:pPr>
+      <w:r>
+        <w:rPr>
+          <w:rFonts w:ascii="Arial" w:eastAsia="굴림" w:hAnsi="Arial" w:cs="Arial" w:hint="eastAsia"/>
+          <w:kern w:val="0"/>
+          <w:sz w:val="24"/>
+          <w:szCs w:val="24"/>
+        </w:rPr>
+        <w:t>Now, you can see the canvas.</w:t>
+      </w:r>
+    </w:p>
+    <w:p>
+      <w:pPr>
         <w:widowControl/>
         <w:wordWrap/>
         <w:autoSpaceDE/>
         <w:autoSpaceDN/>
         <w:spacing w:after="0" w:line="240" w:lineRule="auto"/>
-        <w:ind w:leftChars="0" w:left="1200"/>
-        <w:rPr>
-          <w:rFonts w:ascii="Arial" w:eastAsia="굴림" w:hAnsi="Arial" w:cs="Arial"/>
-          <w:kern w:val="0"/>
-          <w:sz w:val="24"/>
-          <w:szCs w:val="24"/>
-        </w:rPr>
-      </w:pPr>
+        <w:rPr>
+          <w:rFonts w:ascii="Arial" w:eastAsia="굴림" w:hAnsi="Arial" w:cs="Arial"/>
+          <w:kern w:val="0"/>
+          <w:sz w:val="24"/>
+          <w:szCs w:val="24"/>
+        </w:rPr>
+      </w:pPr>
+      <w:r>
+        <w:rPr>
+          <w:rFonts w:ascii="Arial" w:eastAsia="굴림" w:hAnsi="Arial" w:cs="Arial"/>
+          <w:kern w:val="0"/>
+          <w:sz w:val="24"/>
+          <w:szCs w:val="24"/>
+        </w:rPr>
+        <w:t xml:space="preserve"> </w:t>
+      </w:r>
     </w:p>
     <w:p>
       <w:pPr>
@@ -1013,43 +2142,7 @@
           <w:sz w:val="24"/>
           <w:szCs w:val="24"/>
         </w:rPr>
-        <w:t xml:space="preserve">Create a </w:t>
-      </w:r>
-      <w:r>
-        <w:rPr>
-          <w:rFonts w:ascii="Arial" w:eastAsia="굴림" w:hAnsi="Arial" w:cs="Arial" w:hint="eastAsia"/>
-          <w:kern w:val="0"/>
-          <w:sz w:val="24"/>
-          <w:szCs w:val="24"/>
-        </w:rPr>
-        <w:t>n</w:t>
-      </w:r>
-      <w:r>
-        <w:rPr>
-          <w:rFonts w:ascii="Arial" w:eastAsia="굴림" w:hAnsi="Arial" w:cs="Arial"/>
-          <w:kern w:val="0"/>
-          <w:sz w:val="24"/>
-          <w:szCs w:val="24"/>
-        </w:rPr>
-        <w:t xml:space="preserve">ew </w:t>
-      </w:r>
-      <w:r>
-        <w:rPr>
-          <w:rFonts w:ascii="Arial" w:eastAsia="굴림" w:hAnsi="Arial" w:cs="Arial" w:hint="eastAsia"/>
-          <w:kern w:val="0"/>
-          <w:sz w:val="24"/>
-          <w:szCs w:val="24"/>
-        </w:rPr>
-        <w:t>p</w:t>
-      </w:r>
-      <w:r>
-        <w:rPr>
-          <w:rFonts w:ascii="Arial" w:eastAsia="굴림" w:hAnsi="Arial" w:cs="Arial"/>
-          <w:kern w:val="0"/>
-          <w:sz w:val="24"/>
-          <w:szCs w:val="24"/>
-        </w:rPr>
-        <w:t>roject</w:t>
+        <w:t>Configure a whole system</w:t>
       </w:r>
     </w:p>
     <w:p>
@@ -1074,32 +2167,84 @@
       </w:pPr>
       <w:r>
         <w:rPr>
-          <w:rFonts w:ascii="Arial" w:eastAsia="굴림" w:hAnsi="Arial" w:cs="Arial"/>
-          <w:kern w:val="0"/>
-          <w:sz w:val="24"/>
-          <w:szCs w:val="24"/>
-        </w:rPr>
-        <w:t xml:space="preserve">In order to validate a new system using </w:t>
-      </w:r>
-      <w:proofErr w:type="spellStart"/>
-      <w:r>
-        <w:rPr>
-          <w:rFonts w:ascii="Arial" w:eastAsia="굴림" w:hAnsi="Arial" w:cs="Arial"/>
-          <w:kern w:val="0"/>
-          <w:sz w:val="24"/>
-          <w:szCs w:val="24"/>
-        </w:rPr>
-        <w:t>CPSim</w:t>
-      </w:r>
-      <w:proofErr w:type="spellEnd"/>
-      <w:r>
-        <w:rPr>
-          <w:rFonts w:ascii="Arial" w:eastAsia="굴림" w:hAnsi="Arial" w:cs="Arial"/>
-          <w:kern w:val="0"/>
-          <w:sz w:val="24"/>
-          <w:szCs w:val="24"/>
-        </w:rPr>
-        <w:t>, create a new project as general.</w:t>
+          <w:rFonts w:ascii="Arial" w:eastAsia="굴림" w:hAnsi="Arial" w:cs="Arial" w:hint="eastAsia"/>
+          <w:kern w:val="0"/>
+          <w:sz w:val="24"/>
+          <w:szCs w:val="24"/>
+        </w:rPr>
+        <w:t xml:space="preserve">In the canvas, you can add objects such as </w:t>
+      </w:r>
+      <w:r>
+        <w:rPr>
+          <w:rFonts w:ascii="Arial" w:eastAsia="굴림" w:hAnsi="Arial" w:cs="Arial"/>
+          <w:kern w:val="0"/>
+          <w:sz w:val="24"/>
+          <w:szCs w:val="24"/>
+        </w:rPr>
+        <w:t>‘</w:t>
+      </w:r>
+      <w:r>
+        <w:rPr>
+          <w:rFonts w:ascii="Arial" w:eastAsia="굴림" w:hAnsi="Arial" w:cs="Arial" w:hint="eastAsia"/>
+          <w:kern w:val="0"/>
+          <w:sz w:val="24"/>
+          <w:szCs w:val="24"/>
+        </w:rPr>
+        <w:t>CAN</w:t>
+      </w:r>
+      <w:r>
+        <w:rPr>
+          <w:rFonts w:ascii="Arial" w:eastAsia="굴림" w:hAnsi="Arial" w:cs="Arial"/>
+          <w:kern w:val="0"/>
+          <w:sz w:val="24"/>
+          <w:szCs w:val="24"/>
+        </w:rPr>
+        <w:t>’</w:t>
+      </w:r>
+      <w:r>
+        <w:rPr>
+          <w:rFonts w:ascii="Arial" w:eastAsia="굴림" w:hAnsi="Arial" w:cs="Arial" w:hint="eastAsia"/>
+          <w:kern w:val="0"/>
+          <w:sz w:val="24"/>
+          <w:szCs w:val="24"/>
+        </w:rPr>
+        <w:t xml:space="preserve">, </w:t>
+      </w:r>
+      <w:r>
+        <w:rPr>
+          <w:rFonts w:ascii="Arial" w:eastAsia="굴림" w:hAnsi="Arial" w:cs="Arial"/>
+          <w:kern w:val="0"/>
+          <w:sz w:val="24"/>
+          <w:szCs w:val="24"/>
+        </w:rPr>
+        <w:t>‘</w:t>
+      </w:r>
+      <w:r>
+        <w:rPr>
+          <w:rFonts w:ascii="Arial" w:eastAsia="굴림" w:hAnsi="Arial" w:cs="Arial" w:hint="eastAsia"/>
+          <w:kern w:val="0"/>
+          <w:sz w:val="24"/>
+          <w:szCs w:val="24"/>
+        </w:rPr>
+        <w:t>CAR</w:t>
+      </w:r>
+      <w:r>
+        <w:rPr>
+          <w:rFonts w:ascii="Arial" w:eastAsia="굴림" w:hAnsi="Arial" w:cs="Arial"/>
+          <w:kern w:val="0"/>
+          <w:sz w:val="24"/>
+          <w:szCs w:val="24"/>
+        </w:rPr>
+        <w:t>’</w:t>
+      </w:r>
+      <w:r>
+        <w:rPr>
+          <w:rFonts w:ascii="Arial" w:eastAsia="굴림" w:hAnsi="Arial" w:cs="Arial" w:hint="eastAsia"/>
+          <w:kern w:val="0"/>
+          <w:sz w:val="24"/>
+          <w:szCs w:val="24"/>
+        </w:rPr>
+        <w:t xml:space="preserve"> from the right panel by drag and drop.</w:t>
       </w:r>
     </w:p>
     <w:p>
@@ -1124,12 +2269,12 @@
       </w:pPr>
       <w:r>
         <w:rPr>
-          <w:rFonts w:ascii="Arial" w:eastAsia="굴림" w:hAnsi="Arial" w:cs="Arial"/>
-          <w:kern w:val="0"/>
-          <w:sz w:val="24"/>
-          <w:szCs w:val="24"/>
-        </w:rPr>
-        <w:t>Now, you have to make “configuration file” in the project folder.</w:t>
+          <w:rFonts w:ascii="Arial" w:eastAsia="굴림" w:hAnsi="Arial" w:cs="Arial" w:hint="eastAsia"/>
+          <w:kern w:val="0"/>
+          <w:sz w:val="24"/>
+          <w:szCs w:val="24"/>
+        </w:rPr>
+        <w:t>After adding objects, you can connect them.</w:t>
       </w:r>
     </w:p>
     <w:p>
@@ -1154,12 +2299,12 @@
       </w:pPr>
       <w:r>
         <w:rPr>
-          <w:rFonts w:ascii="Arial" w:eastAsia="굴림" w:hAnsi="Arial" w:cs="Arial"/>
-          <w:kern w:val="0"/>
-          <w:sz w:val="24"/>
-          <w:szCs w:val="24"/>
-        </w:rPr>
-        <w:t>For this, right click the created project folder in the “Package Explore” tab.</w:t>
+          <w:rFonts w:ascii="Arial" w:eastAsia="굴림" w:hAnsi="Arial" w:cs="Arial" w:hint="eastAsia"/>
+          <w:kern w:val="0"/>
+          <w:sz w:val="24"/>
+          <w:szCs w:val="24"/>
+        </w:rPr>
+        <w:t>Also, you can add program codes for each SWC by clicking doubly each SWC icon on the canvas.</w:t>
       </w:r>
     </w:p>
     <w:p>
@@ -1189,27 +2334,185 @@
           <w:sz w:val="24"/>
           <w:szCs w:val="24"/>
         </w:rPr>
-        <w:t>Then, create a file that has extension “</w:t>
-      </w:r>
-      <w:proofErr w:type="spellStart"/>
-      <w:r>
-        <w:rPr>
-          <w:rFonts w:ascii="Arial" w:eastAsia="굴림" w:hAnsi="Arial" w:cs="Arial"/>
-          <w:kern w:val="0"/>
-          <w:sz w:val="24"/>
-          <w:szCs w:val="24"/>
-        </w:rPr>
-        <w:t>hxml</w:t>
-      </w:r>
-      <w:proofErr w:type="spellEnd"/>
-      <w:r>
-        <w:rPr>
-          <w:rFonts w:ascii="Arial" w:eastAsia="굴림" w:hAnsi="Arial" w:cs="Arial"/>
-          <w:kern w:val="0"/>
-          <w:sz w:val="24"/>
-          <w:szCs w:val="24"/>
-        </w:rPr>
-        <w:t>”.</w:t>
+        <w:t>O</w:t>
+      </w:r>
+      <w:r>
+        <w:rPr>
+          <w:rFonts w:ascii="Arial" w:eastAsia="굴림" w:hAnsi="Arial" w:cs="Arial" w:hint="eastAsia"/>
+          <w:kern w:val="0"/>
+          <w:sz w:val="24"/>
+          <w:szCs w:val="24"/>
+        </w:rPr>
+        <w:t xml:space="preserve">n each object, by clicking it and selecting </w:t>
+      </w:r>
+      <w:r>
+        <w:rPr>
+          <w:rFonts w:ascii="Arial" w:eastAsia="굴림" w:hAnsi="Arial" w:cs="Arial"/>
+          <w:kern w:val="0"/>
+          <w:sz w:val="24"/>
+          <w:szCs w:val="24"/>
+        </w:rPr>
+        <w:t>‘</w:t>
+      </w:r>
+      <w:r>
+        <w:rPr>
+          <w:rFonts w:ascii="Arial" w:eastAsia="굴림" w:hAnsi="Arial" w:cs="Arial" w:hint="eastAsia"/>
+          <w:kern w:val="0"/>
+          <w:sz w:val="24"/>
+          <w:szCs w:val="24"/>
+        </w:rPr>
+        <w:t>Property Settings</w:t>
+      </w:r>
+      <w:r>
+        <w:rPr>
+          <w:rFonts w:ascii="Arial" w:eastAsia="굴림" w:hAnsi="Arial" w:cs="Arial"/>
+          <w:kern w:val="0"/>
+          <w:sz w:val="24"/>
+          <w:szCs w:val="24"/>
+        </w:rPr>
+        <w:t>’</w:t>
+      </w:r>
+      <w:r>
+        <w:rPr>
+          <w:rFonts w:ascii="Arial" w:eastAsia="굴림" w:hAnsi="Arial" w:cs="Arial" w:hint="eastAsia"/>
+          <w:kern w:val="0"/>
+          <w:sz w:val="24"/>
+          <w:szCs w:val="24"/>
+        </w:rPr>
+        <w:t>, you can set properties of each object. For example, for each SWC, you can set offset, period, WCET, and so on.</w:t>
+      </w:r>
+    </w:p>
+    <w:p>
+      <w:pPr>
+        <w:pStyle w:val="a4"/>
+        <w:widowControl/>
+        <w:numPr>
+          <w:ilvl w:val="0"/>
+          <w:numId w:val="10"/>
+        </w:numPr>
+        <w:wordWrap/>
+        <w:autoSpaceDE/>
+        <w:autoSpaceDN/>
+        <w:spacing w:after="0" w:line="240" w:lineRule="auto"/>
+        <w:ind w:leftChars="0"/>
+        <w:rPr>
+          <w:rFonts w:ascii="Arial" w:eastAsia="굴림" w:hAnsi="Arial" w:cs="Arial"/>
+          <w:kern w:val="0"/>
+          <w:sz w:val="24"/>
+          <w:szCs w:val="24"/>
+        </w:rPr>
+      </w:pPr>
+      <w:r>
+        <w:rPr>
+          <w:rFonts w:ascii="Arial" w:eastAsia="굴림" w:hAnsi="Arial" w:cs="Arial" w:hint="eastAsia"/>
+          <w:kern w:val="0"/>
+          <w:sz w:val="24"/>
+          <w:szCs w:val="24"/>
+        </w:rPr>
+        <w:t xml:space="preserve">To describe the data dependency between SWCs, use </w:t>
+      </w:r>
+      <w:r>
+        <w:rPr>
+          <w:rFonts w:ascii="Arial" w:eastAsia="굴림" w:hAnsi="Arial" w:cs="Arial"/>
+          <w:kern w:val="0"/>
+          <w:sz w:val="24"/>
+          <w:szCs w:val="24"/>
+        </w:rPr>
+        <w:t>‘</w:t>
+      </w:r>
+      <w:r>
+        <w:rPr>
+          <w:rFonts w:ascii="Arial" w:eastAsia="굴림" w:hAnsi="Arial" w:cs="Arial" w:hint="eastAsia"/>
+          <w:kern w:val="0"/>
+          <w:sz w:val="24"/>
+          <w:szCs w:val="24"/>
+        </w:rPr>
+        <w:t>Send to</w:t>
+      </w:r>
+      <w:r>
+        <w:rPr>
+          <w:rFonts w:ascii="Arial" w:eastAsia="굴림" w:hAnsi="Arial" w:cs="Arial"/>
+          <w:kern w:val="0"/>
+          <w:sz w:val="24"/>
+          <w:szCs w:val="24"/>
+        </w:rPr>
+        <w:t>’</w:t>
+      </w:r>
+      <w:r>
+        <w:rPr>
+          <w:rFonts w:ascii="Arial" w:eastAsia="굴림" w:hAnsi="Arial" w:cs="Arial" w:hint="eastAsia"/>
+          <w:kern w:val="0"/>
+          <w:sz w:val="24"/>
+          <w:szCs w:val="24"/>
+        </w:rPr>
+        <w:t xml:space="preserve"> property with SWC id.</w:t>
+      </w:r>
+    </w:p>
+    <w:p>
+      <w:pPr>
+        <w:pStyle w:val="a4"/>
+        <w:widowControl/>
+        <w:numPr>
+          <w:ilvl w:val="0"/>
+          <w:numId w:val="10"/>
+        </w:numPr>
+        <w:wordWrap/>
+        <w:autoSpaceDE/>
+        <w:autoSpaceDN/>
+        <w:spacing w:after="0" w:line="240" w:lineRule="auto"/>
+        <w:ind w:leftChars="0"/>
+        <w:rPr>
+          <w:rFonts w:ascii="Arial" w:eastAsia="굴림" w:hAnsi="Arial" w:cs="Arial"/>
+          <w:kern w:val="0"/>
+          <w:sz w:val="24"/>
+          <w:szCs w:val="24"/>
+        </w:rPr>
+      </w:pPr>
+      <w:r>
+        <w:rPr>
+          <w:rFonts w:ascii="Arial" w:eastAsia="굴림" w:hAnsi="Arial" w:cs="Arial" w:hint="eastAsia"/>
+          <w:kern w:val="0"/>
+          <w:sz w:val="24"/>
+          <w:szCs w:val="24"/>
+        </w:rPr>
+        <w:lastRenderedPageBreak/>
+        <w:t xml:space="preserve">Refer to </w:t>
+      </w:r>
+      <w:r>
+        <w:rPr>
+          <w:rFonts w:ascii="Arial" w:eastAsia="굴림" w:hAnsi="Arial" w:cs="Arial"/>
+          <w:kern w:val="0"/>
+          <w:sz w:val="24"/>
+          <w:szCs w:val="24"/>
+        </w:rPr>
+        <w:t>‘</w:t>
+      </w:r>
+      <w:r>
+        <w:rPr>
+          <w:rFonts w:ascii="Arial" w:eastAsia="굴림" w:hAnsi="Arial" w:cs="Arial" w:hint="eastAsia"/>
+          <w:kern w:val="0"/>
+          <w:sz w:val="24"/>
+          <w:szCs w:val="24"/>
+        </w:rPr>
+        <w:t>test</w:t>
+      </w:r>
+      <w:r>
+        <w:rPr>
+          <w:rFonts w:ascii="Arial" w:eastAsia="굴림" w:hAnsi="Arial" w:cs="Arial"/>
+          <w:kern w:val="0"/>
+          <w:sz w:val="24"/>
+          <w:szCs w:val="24"/>
+        </w:rPr>
+        <w:t>’</w:t>
+      </w:r>
+      <w:r>
+        <w:rPr>
+          <w:rFonts w:ascii="Arial" w:eastAsia="굴림" w:hAnsi="Arial" w:cs="Arial" w:hint="eastAsia"/>
+          <w:kern w:val="0"/>
+          <w:sz w:val="24"/>
+          <w:szCs w:val="24"/>
+        </w:rPr>
+        <w:t xml:space="preserve"> project for details.</w:t>
       </w:r>
     </w:p>
     <w:p>
@@ -1256,409 +2559,6 @@
           <w:sz w:val="24"/>
           <w:szCs w:val="24"/>
         </w:rPr>
-        <w:t>Configure a whole system</w:t>
-      </w:r>
-    </w:p>
-    <w:p>
-      <w:pPr>
-        <w:pStyle w:val="a4"/>
-        <w:widowControl/>
-        <w:numPr>
-          <w:ilvl w:val="0"/>
-          <w:numId w:val="11"/>
-        </w:numPr>
-        <w:wordWrap/>
-        <w:autoSpaceDE/>
-        <w:autoSpaceDN/>
-        <w:spacing w:after="0" w:line="240" w:lineRule="auto"/>
-        <w:ind w:leftChars="0"/>
-        <w:rPr>
-          <w:rFonts w:ascii="Arial" w:eastAsia="굴림" w:hAnsi="Arial" w:cs="Arial"/>
-          <w:kern w:val="0"/>
-          <w:sz w:val="24"/>
-          <w:szCs w:val="24"/>
-        </w:rPr>
-      </w:pPr>
-      <w:r>
-        <w:rPr>
-          <w:rFonts w:ascii="Arial" w:eastAsia="굴림" w:hAnsi="Arial" w:cs="Arial"/>
-          <w:kern w:val="0"/>
-          <w:sz w:val="24"/>
-          <w:szCs w:val="24"/>
-        </w:rPr>
-        <w:t>After the configuration file is created, you can find a CAN bus on the screen.</w:t>
-      </w:r>
-    </w:p>
-    <w:p>
-      <w:pPr>
-        <w:pStyle w:val="a4"/>
-        <w:widowControl/>
-        <w:numPr>
-          <w:ilvl w:val="0"/>
-          <w:numId w:val="11"/>
-        </w:numPr>
-        <w:wordWrap/>
-        <w:autoSpaceDE/>
-        <w:autoSpaceDN/>
-        <w:spacing w:after="0" w:line="240" w:lineRule="auto"/>
-        <w:ind w:leftChars="0"/>
-        <w:rPr>
-          <w:rFonts w:ascii="Arial" w:eastAsia="굴림" w:hAnsi="Arial" w:cs="Arial"/>
-          <w:kern w:val="0"/>
-          <w:sz w:val="24"/>
-          <w:szCs w:val="24"/>
-        </w:rPr>
-      </w:pPr>
-      <w:r>
-        <w:rPr>
-          <w:rFonts w:ascii="Arial" w:eastAsia="굴림" w:hAnsi="Arial" w:cs="Arial"/>
-          <w:kern w:val="0"/>
-          <w:sz w:val="24"/>
-          <w:szCs w:val="24"/>
-        </w:rPr>
-        <w:t>When you move your mouse on the CAN bus and right click, you can add a car selecting the menu “Add Car”.</w:t>
-      </w:r>
-    </w:p>
-    <w:p>
-      <w:pPr>
-        <w:pStyle w:val="a4"/>
-        <w:widowControl/>
-        <w:numPr>
-          <w:ilvl w:val="0"/>
-          <w:numId w:val="11"/>
-        </w:numPr>
-        <w:wordWrap/>
-        <w:autoSpaceDE/>
-        <w:autoSpaceDN/>
-        <w:spacing w:after="0" w:line="240" w:lineRule="auto"/>
-        <w:ind w:leftChars="0"/>
-        <w:rPr>
-          <w:rFonts w:ascii="Arial" w:eastAsia="굴림" w:hAnsi="Arial" w:cs="Arial"/>
-          <w:kern w:val="0"/>
-          <w:sz w:val="24"/>
-          <w:szCs w:val="24"/>
-        </w:rPr>
-      </w:pPr>
-      <w:r>
-        <w:rPr>
-          <w:rFonts w:ascii="Arial" w:eastAsia="굴림" w:hAnsi="Arial" w:cs="Arial"/>
-          <w:kern w:val="0"/>
-          <w:sz w:val="24"/>
-          <w:szCs w:val="24"/>
-        </w:rPr>
-        <w:lastRenderedPageBreak/>
-        <w:t>Similarly, if you choose the menu “Add ECU” or “Remove ECU”, you can add an ECU on the system or remove from the system.</w:t>
-      </w:r>
-    </w:p>
-    <w:p>
-      <w:pPr>
-        <w:pStyle w:val="a4"/>
-        <w:widowControl/>
-        <w:numPr>
-          <w:ilvl w:val="0"/>
-          <w:numId w:val="11"/>
-        </w:numPr>
-        <w:wordWrap/>
-        <w:autoSpaceDE/>
-        <w:autoSpaceDN/>
-        <w:spacing w:after="0" w:line="240" w:lineRule="auto"/>
-        <w:ind w:leftChars="0"/>
-        <w:rPr>
-          <w:rFonts w:ascii="Arial" w:eastAsia="굴림" w:hAnsi="Arial" w:cs="Arial"/>
-          <w:kern w:val="0"/>
-          <w:sz w:val="24"/>
-          <w:szCs w:val="24"/>
-        </w:rPr>
-      </w:pPr>
-      <w:r>
-        <w:rPr>
-          <w:rFonts w:ascii="Arial" w:eastAsia="굴림" w:hAnsi="Arial" w:cs="Arial"/>
-          <w:kern w:val="0"/>
-          <w:sz w:val="24"/>
-          <w:szCs w:val="24"/>
-        </w:rPr>
-        <w:t>Moreover, if you right click on the ECU and choose the “Add SWC”, you can add a task.</w:t>
-      </w:r>
-    </w:p>
-    <w:p>
-      <w:pPr>
-        <w:pStyle w:val="a4"/>
-        <w:widowControl/>
-        <w:numPr>
-          <w:ilvl w:val="0"/>
-          <w:numId w:val="11"/>
-        </w:numPr>
-        <w:wordWrap/>
-        <w:autoSpaceDE/>
-        <w:autoSpaceDN/>
-        <w:spacing w:after="0" w:line="240" w:lineRule="auto"/>
-        <w:ind w:leftChars="0"/>
-        <w:rPr>
-          <w:rFonts w:ascii="Arial" w:eastAsia="굴림" w:hAnsi="Arial" w:cs="Arial"/>
-          <w:kern w:val="0"/>
-          <w:sz w:val="24"/>
-          <w:szCs w:val="24"/>
-        </w:rPr>
-      </w:pPr>
-      <w:r>
-        <w:rPr>
-          <w:rFonts w:ascii="Arial" w:eastAsia="굴림" w:hAnsi="Arial" w:cs="Arial"/>
-          <w:kern w:val="0"/>
-          <w:sz w:val="24"/>
-          <w:szCs w:val="24"/>
-        </w:rPr>
-        <w:t>Each component can be placed anywhere by dragging.</w:t>
-      </w:r>
-    </w:p>
-    <w:p>
-      <w:pPr>
-        <w:pStyle w:val="a4"/>
-        <w:widowControl/>
-        <w:wordWrap/>
-        <w:autoSpaceDE/>
-        <w:autoSpaceDN/>
-        <w:spacing w:after="0" w:line="240" w:lineRule="auto"/>
-        <w:ind w:leftChars="0" w:left="1200"/>
-        <w:rPr>
-          <w:rFonts w:ascii="Arial" w:eastAsia="굴림" w:hAnsi="Arial" w:cs="Arial"/>
-          <w:kern w:val="0"/>
-          <w:sz w:val="24"/>
-          <w:szCs w:val="24"/>
-        </w:rPr>
-      </w:pPr>
-    </w:p>
-    <w:p>
-      <w:pPr>
-        <w:pStyle w:val="a4"/>
-        <w:widowControl/>
-        <w:numPr>
-          <w:ilvl w:val="0"/>
-          <w:numId w:val="4"/>
-        </w:numPr>
-        <w:wordWrap/>
-        <w:autoSpaceDE/>
-        <w:autoSpaceDN/>
-        <w:spacing w:after="0" w:line="240" w:lineRule="auto"/>
-        <w:ind w:leftChars="0"/>
-        <w:rPr>
-          <w:rFonts w:ascii="Arial" w:eastAsia="굴림" w:hAnsi="Arial" w:cs="Arial"/>
-          <w:kern w:val="0"/>
-          <w:sz w:val="24"/>
-          <w:szCs w:val="24"/>
-        </w:rPr>
-      </w:pPr>
-      <w:r>
-        <w:rPr>
-          <w:rFonts w:ascii="Arial" w:eastAsia="굴림" w:hAnsi="Arial" w:cs="Arial"/>
-          <w:kern w:val="0"/>
-          <w:sz w:val="24"/>
-          <w:szCs w:val="24"/>
-        </w:rPr>
-        <w:t>Describe specific properties</w:t>
-      </w:r>
-    </w:p>
-    <w:p>
-      <w:pPr>
-        <w:pStyle w:val="a4"/>
-        <w:widowControl/>
-        <w:numPr>
-          <w:ilvl w:val="0"/>
-          <w:numId w:val="12"/>
-        </w:numPr>
-        <w:wordWrap/>
-        <w:autoSpaceDE/>
-        <w:autoSpaceDN/>
-        <w:spacing w:after="0" w:line="240" w:lineRule="auto"/>
-        <w:ind w:leftChars="0"/>
-        <w:rPr>
-          <w:rFonts w:ascii="Arial" w:eastAsia="굴림" w:hAnsi="Arial" w:cs="Arial"/>
-          <w:kern w:val="0"/>
-          <w:sz w:val="24"/>
-          <w:szCs w:val="24"/>
-        </w:rPr>
-      </w:pPr>
-      <w:r>
-        <w:rPr>
-          <w:rFonts w:ascii="Arial" w:eastAsia="굴림" w:hAnsi="Arial" w:cs="Arial"/>
-          <w:kern w:val="0"/>
-          <w:sz w:val="24"/>
-          <w:szCs w:val="24"/>
-        </w:rPr>
-        <w:t xml:space="preserve">After </w:t>
-      </w:r>
-      <w:r>
-        <w:rPr>
-          <w:rFonts w:ascii="Arial" w:eastAsia="굴림" w:hAnsi="Arial" w:cs="Arial" w:hint="eastAsia"/>
-          <w:kern w:val="0"/>
-          <w:sz w:val="24"/>
-          <w:szCs w:val="24"/>
-        </w:rPr>
-        <w:t>designing</w:t>
-      </w:r>
-      <w:r>
-        <w:rPr>
-          <w:rFonts w:ascii="Arial" w:eastAsia="굴림" w:hAnsi="Arial" w:cs="Arial"/>
-          <w:kern w:val="0"/>
-          <w:sz w:val="24"/>
-          <w:szCs w:val="24"/>
-        </w:rPr>
-        <w:t xml:space="preserve"> a whole system, like step 3, describe task properties including timing parameters.</w:t>
-      </w:r>
-    </w:p>
-    <w:p>
-      <w:pPr>
-        <w:pStyle w:val="a4"/>
-        <w:widowControl/>
-        <w:numPr>
-          <w:ilvl w:val="0"/>
-          <w:numId w:val="12"/>
-        </w:numPr>
-        <w:wordWrap/>
-        <w:autoSpaceDE/>
-        <w:autoSpaceDN/>
-        <w:spacing w:after="0" w:line="240" w:lineRule="auto"/>
-        <w:ind w:leftChars="0"/>
-        <w:rPr>
-          <w:rFonts w:ascii="Arial" w:eastAsia="굴림" w:hAnsi="Arial" w:cs="Arial"/>
-          <w:kern w:val="0"/>
-          <w:sz w:val="24"/>
-          <w:szCs w:val="24"/>
-        </w:rPr>
-      </w:pPr>
-      <w:r>
-        <w:rPr>
-          <w:rFonts w:ascii="Arial" w:eastAsia="굴림" w:hAnsi="Arial" w:cs="Arial"/>
-          <w:kern w:val="0"/>
-          <w:sz w:val="24"/>
-          <w:szCs w:val="24"/>
-        </w:rPr>
-        <w:t>If you click on the one of the SWC, “Properties” tab might be shown at the right side of the screen.</w:t>
-      </w:r>
-    </w:p>
-    <w:p>
-      <w:pPr>
-        <w:pStyle w:val="a4"/>
-        <w:widowControl/>
-        <w:numPr>
-          <w:ilvl w:val="0"/>
-          <w:numId w:val="12"/>
-        </w:numPr>
-        <w:wordWrap/>
-        <w:autoSpaceDE/>
-        <w:autoSpaceDN/>
-        <w:spacing w:after="0" w:line="240" w:lineRule="auto"/>
-        <w:ind w:leftChars="0"/>
-        <w:rPr>
-          <w:rFonts w:ascii="Arial" w:eastAsia="굴림" w:hAnsi="Arial" w:cs="Arial"/>
-          <w:kern w:val="0"/>
-          <w:sz w:val="24"/>
-          <w:szCs w:val="24"/>
-        </w:rPr>
-      </w:pPr>
-      <w:r>
-        <w:rPr>
-          <w:rFonts w:ascii="Arial" w:eastAsia="굴림" w:hAnsi="Arial" w:cs="Arial"/>
-          <w:kern w:val="0"/>
-          <w:sz w:val="24"/>
-          <w:szCs w:val="24"/>
-        </w:rPr>
-        <w:t>In this tap, you can set various parameters such as ‘period’, ‘deadline’, ‘worst case execution time’, etc.</w:t>
-      </w:r>
-    </w:p>
-    <w:p>
-      <w:pPr>
-        <w:pStyle w:val="a4"/>
-        <w:widowControl/>
-        <w:numPr>
-          <w:ilvl w:val="0"/>
-          <w:numId w:val="12"/>
-        </w:numPr>
-        <w:wordWrap/>
-        <w:autoSpaceDE/>
-        <w:autoSpaceDN/>
-        <w:spacing w:after="0" w:line="240" w:lineRule="auto"/>
-        <w:ind w:leftChars="0"/>
-        <w:rPr>
-          <w:rFonts w:ascii="Arial" w:eastAsia="굴림" w:hAnsi="Arial" w:cs="Arial"/>
-          <w:kern w:val="0"/>
-          <w:sz w:val="24"/>
-          <w:szCs w:val="24"/>
-        </w:rPr>
-      </w:pPr>
-      <w:r>
-        <w:rPr>
-          <w:rFonts w:ascii="Arial" w:eastAsia="굴림" w:hAnsi="Arial" w:cs="Arial"/>
-          <w:kern w:val="0"/>
-          <w:sz w:val="24"/>
-          <w:szCs w:val="24"/>
-        </w:rPr>
-        <w:t>If a task uses data produced by or provides data to other component, it can be set as ‘</w:t>
-      </w:r>
-      <w:proofErr w:type="spellStart"/>
-      <w:r>
-        <w:rPr>
-          <w:rFonts w:ascii="Arial" w:eastAsia="굴림" w:hAnsi="Arial" w:cs="Arial"/>
-          <w:kern w:val="0"/>
-          <w:sz w:val="24"/>
-          <w:szCs w:val="24"/>
-        </w:rPr>
-        <w:t>Recv</w:t>
-      </w:r>
-      <w:proofErr w:type="spellEnd"/>
-      <w:r>
-        <w:rPr>
-          <w:rFonts w:ascii="Arial" w:eastAsia="굴림" w:hAnsi="Arial" w:cs="Arial"/>
-          <w:kern w:val="0"/>
-          <w:sz w:val="24"/>
-          <w:szCs w:val="24"/>
-        </w:rPr>
-        <w:t xml:space="preserve"> from’ or ‘Send to’ property.</w:t>
-      </w:r>
-    </w:p>
-    <w:p>
-      <w:pPr>
-        <w:pStyle w:val="a4"/>
-        <w:widowControl/>
-        <w:wordWrap/>
-        <w:autoSpaceDE/>
-        <w:autoSpaceDN/>
-        <w:spacing w:after="0" w:line="240" w:lineRule="auto"/>
-        <w:ind w:leftChars="0" w:left="1200"/>
-        <w:rPr>
-          <w:rFonts w:ascii="Arial" w:eastAsia="굴림" w:hAnsi="Arial" w:cs="Arial"/>
-          <w:kern w:val="0"/>
-          <w:sz w:val="24"/>
-          <w:szCs w:val="24"/>
-        </w:rPr>
-      </w:pPr>
-    </w:p>
-    <w:p>
-      <w:pPr>
-        <w:pStyle w:val="a4"/>
-        <w:widowControl/>
-        <w:numPr>
-          <w:ilvl w:val="0"/>
-          <w:numId w:val="4"/>
-        </w:numPr>
-        <w:wordWrap/>
-        <w:autoSpaceDE/>
-        <w:autoSpaceDN/>
-        <w:spacing w:after="0" w:line="240" w:lineRule="auto"/>
-        <w:ind w:leftChars="0"/>
-        <w:rPr>
-          <w:rFonts w:ascii="Arial" w:eastAsia="굴림" w:hAnsi="Arial" w:cs="Arial"/>
-          <w:kern w:val="0"/>
-          <w:sz w:val="24"/>
-          <w:szCs w:val="24"/>
-        </w:rPr>
-      </w:pPr>
-      <w:r>
-        <w:rPr>
-          <w:rFonts w:ascii="Arial" w:eastAsia="굴림" w:hAnsi="Arial" w:cs="Arial"/>
-          <w:kern w:val="0"/>
-          <w:sz w:val="24"/>
-          <w:szCs w:val="24"/>
-        </w:rPr>
         <w:t>Run Simulator</w:t>
       </w:r>
     </w:p>
@@ -1676,12 +2576,196 @@
       </w:pPr>
       <w:r>
         <w:rPr>
-          <w:rFonts w:ascii="Arial" w:eastAsia="굴림" w:hAnsi="Arial" w:cs="Arial"/>
-          <w:kern w:val="0"/>
-          <w:sz w:val="24"/>
-          <w:szCs w:val="24"/>
-        </w:rPr>
-        <w:t>After all settings are done, you can run simulator as right clicking background area and choosing “Run Simulator”.</w:t>
+          <w:rFonts w:ascii="Arial" w:eastAsia="굴림" w:hAnsi="Arial" w:cs="Arial" w:hint="eastAsia"/>
+          <w:kern w:val="0"/>
+          <w:sz w:val="24"/>
+          <w:szCs w:val="24"/>
+        </w:rPr>
+        <w:t xml:space="preserve">At </w:t>
+      </w:r>
+      <w:r>
+        <w:rPr>
+          <w:rFonts w:ascii="Arial" w:eastAsia="굴림" w:hAnsi="Arial" w:cs="Arial"/>
+          <w:kern w:val="0"/>
+          <w:sz w:val="24"/>
+          <w:szCs w:val="24"/>
+        </w:rPr>
+        <w:t>‘</w:t>
+      </w:r>
+      <w:r>
+        <w:rPr>
+          <w:rFonts w:ascii="Arial" w:eastAsia="굴림" w:hAnsi="Arial" w:cs="Arial" w:hint="eastAsia"/>
+          <w:kern w:val="0"/>
+          <w:sz w:val="24"/>
+          <w:szCs w:val="24"/>
+        </w:rPr>
+        <w:t>Simulation</w:t>
+      </w:r>
+      <w:r>
+        <w:rPr>
+          <w:rFonts w:ascii="Arial" w:eastAsia="굴림" w:hAnsi="Arial" w:cs="Arial"/>
+          <w:kern w:val="0"/>
+          <w:sz w:val="24"/>
+          <w:szCs w:val="24"/>
+        </w:rPr>
+        <w:t>’</w:t>
+      </w:r>
+      <w:r>
+        <w:rPr>
+          <w:rFonts w:ascii="Arial" w:eastAsia="굴림" w:hAnsi="Arial" w:cs="Arial" w:hint="eastAsia"/>
+          <w:kern w:val="0"/>
+          <w:sz w:val="24"/>
+          <w:szCs w:val="24"/>
+        </w:rPr>
+        <w:t xml:space="preserve"> menu, click </w:t>
+      </w:r>
+      <w:r>
+        <w:rPr>
+          <w:rFonts w:ascii="Arial" w:eastAsia="굴림" w:hAnsi="Arial" w:cs="Arial"/>
+          <w:kern w:val="0"/>
+          <w:sz w:val="24"/>
+          <w:szCs w:val="24"/>
+        </w:rPr>
+        <w:t>‘</w:t>
+      </w:r>
+      <w:r>
+        <w:rPr>
+          <w:rFonts w:ascii="Arial" w:eastAsia="굴림" w:hAnsi="Arial" w:cs="Arial" w:hint="eastAsia"/>
+          <w:kern w:val="0"/>
+          <w:sz w:val="24"/>
+          <w:szCs w:val="24"/>
+        </w:rPr>
+        <w:t>Run Simulation</w:t>
+      </w:r>
+      <w:r>
+        <w:rPr>
+          <w:rFonts w:ascii="Arial" w:eastAsia="굴림" w:hAnsi="Arial" w:cs="Arial"/>
+          <w:kern w:val="0"/>
+          <w:sz w:val="24"/>
+          <w:szCs w:val="24"/>
+        </w:rPr>
+        <w:t>’</w:t>
+      </w:r>
+      <w:r>
+        <w:rPr>
+          <w:rFonts w:ascii="Arial" w:eastAsia="굴림" w:hAnsi="Arial" w:cs="Arial" w:hint="eastAsia"/>
+          <w:kern w:val="0"/>
+          <w:sz w:val="24"/>
+          <w:szCs w:val="24"/>
+        </w:rPr>
+        <w:t xml:space="preserve"> to start the simulation. Then, TORCS would be started with our simulator. After select a proper course and start the race, you can see the vehicle</w:t>
+      </w:r>
+      <w:r>
+        <w:rPr>
+          <w:rFonts w:ascii="Arial" w:eastAsia="굴림" w:hAnsi="Arial" w:cs="Arial"/>
+          <w:kern w:val="0"/>
+          <w:sz w:val="24"/>
+          <w:szCs w:val="24"/>
+        </w:rPr>
+        <w:t>’</w:t>
+      </w:r>
+      <w:r>
+        <w:rPr>
+          <w:rFonts w:ascii="Arial" w:eastAsia="굴림" w:hAnsi="Arial" w:cs="Arial" w:hint="eastAsia"/>
+          <w:kern w:val="0"/>
+          <w:sz w:val="24"/>
+          <w:szCs w:val="24"/>
+        </w:rPr>
+        <w:t>s behavior. Also, you can see schedule diagram and some variables with graphs.</w:t>
+      </w:r>
+    </w:p>
+    <w:p>
+      <w:pPr>
+        <w:pStyle w:val="a4"/>
+        <w:numPr>
+          <w:ilvl w:val="0"/>
+          <w:numId w:val="13"/>
+        </w:numPr>
+        <w:ind w:leftChars="0"/>
+        <w:rPr>
+          <w:rFonts w:ascii="Arial" w:hAnsi="Arial" w:cs="Arial"/>
+        </w:rPr>
+      </w:pPr>
+      <w:r>
+        <w:rPr>
+          <w:rFonts w:ascii="Arial" w:eastAsia="굴림" w:hAnsi="Arial" w:cs="Arial" w:hint="eastAsia"/>
+          <w:kern w:val="0"/>
+          <w:sz w:val="24"/>
+          <w:szCs w:val="24"/>
+        </w:rPr>
+        <w:t xml:space="preserve">To stop the simulation, at </w:t>
+      </w:r>
+      <w:r>
+        <w:rPr>
+          <w:rFonts w:ascii="Arial" w:eastAsia="굴림" w:hAnsi="Arial" w:cs="Arial"/>
+          <w:kern w:val="0"/>
+          <w:sz w:val="24"/>
+          <w:szCs w:val="24"/>
+        </w:rPr>
+        <w:t>‘</w:t>
+      </w:r>
+      <w:r>
+        <w:rPr>
+          <w:rFonts w:ascii="Arial" w:eastAsia="굴림" w:hAnsi="Arial" w:cs="Arial" w:hint="eastAsia"/>
+          <w:kern w:val="0"/>
+          <w:sz w:val="24"/>
+          <w:szCs w:val="24"/>
+        </w:rPr>
+        <w:t>Simulation</w:t>
+      </w:r>
+      <w:r>
+        <w:rPr>
+          <w:rFonts w:ascii="Arial" w:eastAsia="굴림" w:hAnsi="Arial" w:cs="Arial"/>
+          <w:kern w:val="0"/>
+          <w:sz w:val="24"/>
+          <w:szCs w:val="24"/>
+        </w:rPr>
+        <w:t>’</w:t>
+      </w:r>
+      <w:r>
+        <w:rPr>
+          <w:rFonts w:ascii="Arial" w:eastAsia="굴림" w:hAnsi="Arial" w:cs="Arial" w:hint="eastAsia"/>
+          <w:kern w:val="0"/>
+          <w:sz w:val="24"/>
+          <w:szCs w:val="24"/>
+        </w:rPr>
+        <w:t xml:space="preserve"> menu, click </w:t>
+      </w:r>
+      <w:r>
+        <w:rPr>
+          <w:rFonts w:ascii="Arial" w:eastAsia="굴림" w:hAnsi="Arial" w:cs="Arial"/>
+          <w:kern w:val="0"/>
+          <w:sz w:val="24"/>
+          <w:szCs w:val="24"/>
+        </w:rPr>
+        <w:t>‘</w:t>
+      </w:r>
+      <w:r>
+        <w:rPr>
+          <w:rFonts w:ascii="Arial" w:eastAsia="굴림" w:hAnsi="Arial" w:cs="Arial" w:hint="eastAsia"/>
+          <w:kern w:val="0"/>
+          <w:sz w:val="24"/>
+          <w:szCs w:val="24"/>
+        </w:rPr>
+        <w:t>Stop Simulation</w:t>
+      </w:r>
+      <w:r>
+        <w:rPr>
+          <w:rFonts w:ascii="Arial" w:eastAsia="굴림" w:hAnsi="Arial" w:cs="Arial"/>
+          <w:kern w:val="0"/>
+          <w:sz w:val="24"/>
+          <w:szCs w:val="24"/>
+        </w:rPr>
+        <w:t>’</w:t>
+      </w:r>
+      <w:r>
+        <w:rPr>
+          <w:rFonts w:ascii="Arial" w:eastAsia="굴림" w:hAnsi="Arial" w:cs="Arial" w:hint="eastAsia"/>
+          <w:kern w:val="0"/>
+          <w:sz w:val="24"/>
+          <w:szCs w:val="24"/>
+        </w:rPr>
+        <w:t>. Then, our simulator would stop.</w:t>
       </w:r>
     </w:p>
     <w:sectPr>
@@ -2791,7 +3875,7 @@
         <w:ind w:left="800" w:hanging="400"/>
       </w:pPr>
     </w:lvl>
-    <w:lvl w:ilvl="1" w:tplc="04090019" w:tentative="1">
+    <w:lvl w:ilvl="1" w:tplc="04090019">
       <w:start w:val="1"/>
       <w:numFmt w:val="upperLetter"/>
       <w:lvlText w:val="%2."/>
@@ -3899,7 +4983,7 @@
 </file>
 
 <file path=customXml/itemProps1.xml><?xml version="1.0" encoding="utf-8"?>
-<ds:datastoreItem xmlns:ds="http://schemas.openxmlformats.org/officeDocument/2006/customXml" ds:itemID="{014E7557-DD6C-4555-B41C-BC338B406AD5}">
+<ds:datastoreItem xmlns:ds="http://schemas.openxmlformats.org/officeDocument/2006/customXml" ds:itemID="{7F88D566-656A-40D6-8CBA-BEB97F23EC46}">
   <ds:schemaRefs>
     <ds:schemaRef ds:uri="http://schemas.openxmlformats.org/officeDocument/2006/bibliography"/>
   </ds:schemaRefs>

</xml_diff>

<commit_message>
the link for system configurator is updated
</commit_message>
<xml_diff>
--- a/Documents/UserManual.docx
+++ b/Documents/UserManual.docx
@@ -1070,8 +1070,6 @@
         </w:rPr>
         <w:t>.</w:t>
       </w:r>
-      <w:bookmarkStart w:id="0" w:name="_GoBack"/>
-      <w:bookmarkEnd w:id="0"/>
     </w:p>
     <w:p>
       <w:pPr>
@@ -1381,12 +1379,29 @@
         <w:r>
           <w:rPr>
             <w:rStyle w:val="a5"/>
-            <w:rFonts w:ascii="Arial" w:eastAsia="굴림" w:hAnsi="Arial" w:cs="Arial"/>
-            <w:kern w:val="0"/>
+            <w:rFonts w:ascii="Arial" w:hAnsi="Arial" w:cs="Arial"/>
             <w:sz w:val="24"/>
             <w:szCs w:val="24"/>
           </w:rPr>
-          <w:t>http://gofile.me/26V6U/YeBG8HcIx</w:t>
+          <w:t>http://gofile.me/26V6U/4n926</w:t>
+        </w:r>
+        <w:r>
+          <w:rPr>
+            <w:rStyle w:val="a5"/>
+            <w:rFonts w:ascii="Arial" w:hAnsi="Arial" w:cs="Arial"/>
+            <w:sz w:val="24"/>
+            <w:szCs w:val="24"/>
+          </w:rPr>
+          <w:t>x</w:t>
+        </w:r>
+        <w:r>
+          <w:rPr>
+            <w:rStyle w:val="a5"/>
+            <w:rFonts w:ascii="Arial" w:hAnsi="Arial" w:cs="Arial"/>
+            <w:sz w:val="24"/>
+            <w:szCs w:val="24"/>
+          </w:rPr>
+          <w:t>7ET</w:t>
         </w:r>
       </w:hyperlink>
       <w:r>
@@ -1407,6 +1422,8 @@
         </w:rPr>
         <w:t>.</w:t>
       </w:r>
+      <w:bookmarkStart w:id="0" w:name="_GoBack"/>
+      <w:bookmarkEnd w:id="0"/>
     </w:p>
     <w:p>
       <w:pPr>
@@ -4983,7 +5000,7 @@
 </file>
 
 <file path=customXml/itemProps1.xml><?xml version="1.0" encoding="utf-8"?>
-<ds:datastoreItem xmlns:ds="http://schemas.openxmlformats.org/officeDocument/2006/customXml" ds:itemID="{7F88D566-656A-40D6-8CBA-BEB97F23EC46}">
+<ds:datastoreItem xmlns:ds="http://schemas.openxmlformats.org/officeDocument/2006/customXml" ds:itemID="{FC7D2215-4CD5-4AF5-B435-215E01A13510}">
   <ds:schemaRefs>
     <ds:schemaRef ds:uri="http://schemas.openxmlformats.org/officeDocument/2006/bibliography"/>
   </ds:schemaRefs>

</xml_diff>